<commit_message>
Posted nearly-completed Sprint Plan 2 and the finished Sprint 1 Report.
</commit_message>
<xml_diff>
--- a/Sprint Plan 2.docx
+++ b/Sprint Plan 2.docx
@@ -12,19 +12,7 @@
         <w:rPr>
           <w:b/>
         </w:rPr>
-        <w:t xml:space="preserve">Sprint </w:t>
-      </w:r>
-      <w:r>
-        <w:rPr>
-          <w:b/>
-        </w:rPr>
-        <w:t>2</w:t>
-      </w:r>
-      <w:r>
-        <w:rPr>
-          <w:b/>
-        </w:rPr>
-        <w:t xml:space="preserve"> Plan</w:t>
+        <w:t>Sprint 2 Plan</w:t>
       </w:r>
     </w:p>
     <w:p>
@@ -34,11 +22,9 @@
         </w:rPr>
         <w:t xml:space="preserve">Product: </w:t>
       </w:r>
-      <w:proofErr w:type="spellStart"/>
       <w:r>
         <w:t>Camphyr</w:t>
       </w:r>
-      <w:proofErr w:type="spellEnd"/>
     </w:p>
     <w:p>
       <w:r>
@@ -48,13 +34,8 @@
         <w:t xml:space="preserve">Team name: </w:t>
       </w:r>
       <w:r>
-        <w:t xml:space="preserve">Team </w:t>
-      </w:r>
-      <w:proofErr w:type="spellStart"/>
-      <w:r>
-        <w:t>Camphyr</w:t>
-      </w:r>
-      <w:proofErr w:type="spellEnd"/>
+        <w:t>Team Camphyr</w:t>
+      </w:r>
     </w:p>
     <w:p>
       <w:r>
@@ -64,16 +45,7 @@
         <w:t xml:space="preserve">Sprint Completion Date: </w:t>
       </w:r>
       <w:r>
-        <w:t>5</w:t>
-      </w:r>
-      <w:r>
-        <w:t>/</w:t>
-      </w:r>
-      <w:r>
-        <w:t>08</w:t>
-      </w:r>
-      <w:r>
-        <w:t>/18</w:t>
+        <w:t>5/08/18</w:t>
       </w:r>
     </w:p>
     <w:p>
@@ -92,38 +64,26 @@
         <w:rPr>
           <w:b/>
         </w:rPr>
-        <w:t>0</w:t>
-      </w:r>
-    </w:p>
-    <w:p>
-      <w:pPr>
-        <w:rPr>
-          <w:b/>
-        </w:rPr>
-      </w:pPr>
-      <w:r>
-        <w:rPr>
-          <w:b/>
-        </w:rPr>
-        <w:t>Revision Date: 4</w:t>
-      </w:r>
-      <w:r>
-        <w:rPr>
-          <w:b/>
-        </w:rPr>
-        <w:t>/2</w:t>
-      </w:r>
-      <w:r>
-        <w:rPr>
-          <w:b/>
-        </w:rPr>
-        <w:t xml:space="preserve">3/18 </w:t>
-      </w:r>
-      <w:r>
-        <w:rPr>
-          <w:b/>
-        </w:rPr>
-        <w:t>6</w:t>
+        <w:t>1</w:t>
+      </w:r>
+    </w:p>
+    <w:p>
+      <w:pPr>
+        <w:rPr>
+          <w:b/>
+        </w:rPr>
+      </w:pPr>
+      <w:r>
+        <w:rPr>
+          <w:b/>
+        </w:rPr>
+        <w:t xml:space="preserve">Revision Date: 4/23/18 </w:t>
+      </w:r>
+      <w:r>
+        <w:rPr>
+          <w:b/>
+        </w:rPr>
+        <w:t>8</w:t>
       </w:r>
       <w:r>
         <w:rPr>
@@ -135,165 +95,848 @@
         <w:rPr>
           <w:b/>
         </w:rPr>
-        <w:t>54</w:t>
-      </w:r>
-      <w:r>
-        <w:rPr>
-          <w:b/>
-        </w:rPr>
-        <w:t xml:space="preserve"> </w:t>
-      </w:r>
-      <w:r>
-        <w:rPr>
-          <w:b/>
-        </w:rPr>
-        <w:t>P</w:t>
-      </w:r>
-      <w:r>
-        <w:rPr>
-          <w:b/>
-        </w:rPr>
-        <w:t>M</w:t>
-      </w:r>
-    </w:p>
-    <w:p>
-      <w:pPr>
-        <w:rPr>
-          <w:b/>
-        </w:rPr>
-      </w:pPr>
-    </w:p>
-    <w:p>
-      <w:r>
-        <w:rPr>
-          <w:b/>
-        </w:rPr>
-        <w:t xml:space="preserve">Goal: </w:t>
-      </w:r>
-      <w:r>
-        <w:t xml:space="preserve">The goal of sprint 2 </w:t>
-      </w:r>
-      <w:r>
-        <w:t>is to c</w:t>
-      </w:r>
-      <w:r>
-        <w:t>omplete</w:t>
-      </w:r>
-      <w:r>
-        <w:t xml:space="preserve"> the</w:t>
-      </w:r>
-      <w:r>
-        <w:t xml:space="preserve"> user interface</w:t>
-      </w:r>
-      <w:r>
-        <w:t xml:space="preserve"> and have it so</w:t>
-      </w:r>
-      <w:r>
-        <w:t xml:space="preserve"> </w:t>
-      </w:r>
-      <w:r>
-        <w:t>u</w:t>
-      </w:r>
-      <w:r>
-        <w:t>sers can create accounts and update personal profiles and interact with other users</w:t>
-      </w:r>
-      <w:r>
-        <w:t>.</w:t>
-      </w:r>
-    </w:p>
-    <w:p/>
-    <w:p>
-      <w:pPr>
-        <w:rPr>
-          <w:b/>
-        </w:rPr>
-      </w:pPr>
-      <w:r>
-        <w:rPr>
-          <w:b/>
-        </w:rPr>
-        <w:t>User stories and task listings:</w:t>
-      </w:r>
-    </w:p>
-    <w:p>
-      <w:r>
-        <w:rPr>
-          <w:b/>
-        </w:rPr>
-        <w:t xml:space="preserve">User story 1: </w:t>
-      </w:r>
-      <w:r>
-        <w:t>As a user, I want the ability to log into this website for personal use.</w:t>
-      </w:r>
-    </w:p>
-    <w:p>
-      <w:r>
-        <w:rPr>
-          <w:b/>
-        </w:rPr>
-        <w:t>User story</w:t>
-      </w:r>
-      <w:r>
-        <w:rPr>
-          <w:b/>
-        </w:rPr>
-        <w:t xml:space="preserve"> 2:</w:t>
-      </w:r>
-      <w:r>
-        <w:t xml:space="preserve"> </w:t>
-      </w:r>
-      <w:r>
-        <w:t>As a user, I want to see what snippets I have posted to other stories in the past</w:t>
-      </w:r>
-      <w:r>
-        <w:t xml:space="preserve">, </w:t>
-      </w:r>
-    </w:p>
-    <w:p>
-      <w:pPr>
-        <w:ind w:firstLine="720"/>
-      </w:pPr>
-      <w:r>
-        <w:t>and maybe check how they have been coming along.</w:t>
-      </w:r>
-    </w:p>
-    <w:p>
-      <w:r>
-        <w:rPr>
-          <w:b/>
-        </w:rPr>
-        <w:t xml:space="preserve">User story 3: </w:t>
-      </w:r>
-      <w:r>
-        <w:t>As a user, I want to like and dislike snippets that stand out to me.</w:t>
-      </w:r>
-    </w:p>
-    <w:p>
-      <w:r>
-        <w:rPr>
-          <w:b/>
-        </w:rPr>
-        <w:t>User story 4:</w:t>
-      </w:r>
-      <w:r>
-        <w:t xml:space="preserve"> </w:t>
-      </w:r>
-      <w:r>
-        <w:t>As a user, I want to “finish” stories that have had a certain number of snippets</w:t>
-      </w:r>
-    </w:p>
-    <w:p>
-      <w:pPr>
-        <w:ind w:firstLine="720"/>
-      </w:pPr>
-      <w:r>
-        <w:t>posted.</w:t>
-      </w:r>
-    </w:p>
-    <w:p>
+        <w:t>27</w:t>
+      </w:r>
       <w:bookmarkStart w:id="0" w:name="_GoBack"/>
       <w:bookmarkEnd w:id="0"/>
-    </w:p>
+      <w:r>
+        <w:rPr>
+          <w:b/>
+        </w:rPr>
+        <w:t xml:space="preserve"> PM</w:t>
+      </w:r>
+    </w:p>
+    <w:p>
+      <w:pPr>
+        <w:rPr>
+          <w:b/>
+        </w:rPr>
+      </w:pPr>
+    </w:p>
+    <w:p>
+      <w:r>
+        <w:rPr>
+          <w:b/>
+        </w:rPr>
+        <w:t xml:space="preserve">Goal: </w:t>
+      </w:r>
+      <w:r>
+        <w:t xml:space="preserve">The goal of </w:t>
+      </w:r>
+      <w:r>
+        <w:t>S</w:t>
+      </w:r>
+      <w:r>
+        <w:t xml:space="preserve">print 2 </w:t>
+      </w:r>
+      <w:r>
+        <w:t>is to complete the user interface and have it so users can create accounts and update personal profiles and interact with other users.</w:t>
+      </w:r>
+    </w:p>
+    <w:p/>
+    <w:p>
+      <w:pPr>
+        <w:rPr>
+          <w:b/>
+        </w:rPr>
+      </w:pPr>
+      <w:r>
+        <w:rPr>
+          <w:b/>
+        </w:rPr>
+        <w:t>User stories and task listings:</w:t>
+      </w:r>
+    </w:p>
+    <w:p>
+      <w:pPr>
+        <w:rPr>
+          <w:b/>
+        </w:rPr>
+      </w:pPr>
+    </w:p>
+    <w:p>
+      <w:r>
+        <w:rPr>
+          <w:b/>
+        </w:rPr>
+        <w:t xml:space="preserve">User story 1: </w:t>
+      </w:r>
+      <w:r>
+        <w:rPr>
+          <w:b/>
+        </w:rPr>
+        <w:t>“</w:t>
+      </w:r>
+      <w:r>
+        <w:t xml:space="preserve">As a user, I want </w:t>
+      </w:r>
+      <w:r>
+        <w:t>to write and post story snippets to a platform where they will then be stored.”</w:t>
+      </w:r>
+    </w:p>
+    <w:p>
+      <w:pPr>
+        <w:rPr>
+          <w:strike/>
+        </w:rPr>
+      </w:pPr>
+      <w:r>
+        <w:rPr>
+          <w:strike/>
+        </w:rPr>
+        <w:t xml:space="preserve">Task 1: Research database options and find a suitable platform.  </w:t>
+      </w:r>
+    </w:p>
+    <w:p>
+      <w:pPr>
+        <w:rPr>
+          <w:strike/>
+        </w:rPr>
+      </w:pPr>
+      <w:r>
+        <w:rPr>
+          <w:strike/>
+        </w:rPr>
+        <w:t>Time estimate: 7 hours</w:t>
+      </w:r>
+    </w:p>
+    <w:p>
+      <w:pPr>
+        <w:rPr>
+          <w:strike/>
+        </w:rPr>
+      </w:pPr>
+      <w:r>
+        <w:rPr>
+          <w:strike/>
+        </w:rPr>
+        <w:t xml:space="preserve">Task 2: Code a responsive textbox using </w:t>
+      </w:r>
+      <w:proofErr w:type="spellStart"/>
+      <w:r>
+        <w:rPr>
+          <w:strike/>
+        </w:rPr>
+        <w:t>Javascript</w:t>
+      </w:r>
+      <w:proofErr w:type="spellEnd"/>
+      <w:r>
+        <w:rPr>
+          <w:strike/>
+        </w:rPr>
+        <w:t xml:space="preserve"> that returns the result to a unique webpage. </w:t>
+      </w:r>
+    </w:p>
+    <w:p>
+      <w:pPr>
+        <w:rPr>
+          <w:strike/>
+        </w:rPr>
+      </w:pPr>
+      <w:r>
+        <w:rPr>
+          <w:strike/>
+        </w:rPr>
+        <w:t>Time estimate: 2 hours</w:t>
+      </w:r>
+    </w:p>
+    <w:p>
+      <w:r>
+        <w:t xml:space="preserve">Task 3: Save that result to the database where it can be accessed later, not just from a page refresh. </w:t>
+      </w:r>
+    </w:p>
+    <w:p>
+      <w:r>
+        <w:t>Time estimate: 6 hours</w:t>
+      </w:r>
+    </w:p>
+    <w:p>
+      <w:pPr>
+        <w:rPr>
+          <w:strike/>
+        </w:rPr>
+      </w:pPr>
+      <w:r>
+        <w:rPr>
+          <w:strike/>
+        </w:rPr>
+        <w:t xml:space="preserve">Task 4.a: Limit the submission to 200 characters. </w:t>
+      </w:r>
+    </w:p>
+    <w:p>
+      <w:pPr>
+        <w:rPr>
+          <w:strike/>
+        </w:rPr>
+      </w:pPr>
+      <w:r>
+        <w:rPr>
+          <w:strike/>
+        </w:rPr>
+        <w:t>Time estimate: 1 hour</w:t>
+      </w:r>
+    </w:p>
+    <w:p>
+      <w:pPr>
+        <w:rPr>
+          <w:strike/>
+        </w:rPr>
+      </w:pPr>
+      <w:r>
+        <w:rPr>
+          <w:strike/>
+        </w:rPr>
+        <w:t>Task 4.b: Once the character limit has been achieved, then increase the limit to 2500 characters.</w:t>
+      </w:r>
+    </w:p>
+    <w:p>
+      <w:pPr>
+        <w:rPr>
+          <w:strike/>
+        </w:rPr>
+      </w:pPr>
+      <w:r>
+        <w:rPr>
+          <w:strike/>
+        </w:rPr>
+        <w:t>Time estimate: 0 hours</w:t>
+      </w:r>
+    </w:p>
+    <w:p>
+      <w:pPr>
+        <w:rPr>
+          <w:strike/>
+        </w:rPr>
+      </w:pPr>
+    </w:p>
+    <w:p>
+      <w:r>
+        <w:t xml:space="preserve">Total for user story 1: </w:t>
+      </w:r>
+      <w:r>
+        <w:rPr>
+          <w:b/>
+        </w:rPr>
+        <w:t>6 hours</w:t>
+      </w:r>
+    </w:p>
+    <w:p/>
+    <w:p>
+      <w:r>
+        <w:rPr>
+          <w:b/>
+        </w:rPr>
+        <w:t>User story 2:</w:t>
+      </w:r>
+      <w:r>
+        <w:t xml:space="preserve"> “As a user, I want to add to other s</w:t>
+      </w:r>
+      <w:r>
+        <w:t>tories</w:t>
+      </w:r>
+      <w:r>
+        <w:t xml:space="preserve"> with my own</w:t>
+      </w:r>
+      <w:r>
+        <w:t xml:space="preserve"> snippets</w:t>
+      </w:r>
+      <w:r>
+        <w:t>.”</w:t>
+      </w:r>
+    </w:p>
+    <w:p>
+      <w:pPr>
+        <w:rPr>
+          <w:i/>
+        </w:rPr>
+      </w:pPr>
+      <w:r>
+        <w:rPr>
+          <w:i/>
+        </w:rPr>
+        <w:t>(Retooling tasks given our</w:t>
+      </w:r>
+      <w:r>
+        <w:rPr>
+          <w:i/>
+        </w:rPr>
+        <w:t xml:space="preserve"> new</w:t>
+      </w:r>
+      <w:r>
+        <w:rPr>
+          <w:i/>
+        </w:rPr>
+        <w:t xml:space="preserve"> understanding of the platform)</w:t>
+      </w:r>
+    </w:p>
+    <w:p>
+      <w:r>
+        <w:t>Task 1: Add fields to database for next story and whether a story is “first”</w:t>
+      </w:r>
+    </w:p>
+    <w:p>
+      <w:r>
+        <w:t>Time estimate: 2 hours</w:t>
+      </w:r>
+    </w:p>
+    <w:p>
+      <w:r>
+        <w:t>Task 2: Code the website so that if a snippet is added to a text box on a story, that snippet is listed as the next story for the previous snippet.</w:t>
+      </w:r>
+    </w:p>
+    <w:p>
+      <w:r>
+        <w:t>Time estimate: 5 hours</w:t>
+      </w:r>
+    </w:p>
+    <w:p>
+      <w:r>
+        <w:t>Task 3: Code the story page so that it displays all snippets in a range within the story.</w:t>
+      </w:r>
+    </w:p>
+    <w:p>
+      <w:r>
+        <w:t>Time estimate: 6 hours</w:t>
+      </w:r>
+    </w:p>
+    <w:p/>
+    <w:p>
+      <w:r>
+        <w:t>Total for user story 2</w:t>
+      </w:r>
+      <w:r>
+        <w:t>:</w:t>
+      </w:r>
+      <w:r>
+        <w:t xml:space="preserve"> </w:t>
+      </w:r>
+      <w:r>
+        <w:rPr>
+          <w:b/>
+        </w:rPr>
+        <w:t>13 hours</w:t>
+      </w:r>
+    </w:p>
+    <w:p/>
+    <w:p/>
+    <w:p/>
+    <w:p/>
+    <w:p>
+      <w:r>
+        <w:rPr>
+          <w:b/>
+        </w:rPr>
+        <w:lastRenderedPageBreak/>
+        <w:t xml:space="preserve">User story 3: </w:t>
+      </w:r>
+      <w:r>
+        <w:t>“As a user, I want to easily find other snippets, so I can add onto them.”</w:t>
+      </w:r>
+    </w:p>
+    <w:p>
+      <w:r>
+        <w:t>Task 1: Maintain a summary of 20 most recent snippets logged into the database.</w:t>
+      </w:r>
+    </w:p>
+    <w:p>
+      <w:r>
+        <w:t>Time estimate: 4</w:t>
+      </w:r>
+      <w:r>
+        <w:t xml:space="preserve"> hours</w:t>
+      </w:r>
+    </w:p>
+    <w:p>
+      <w:pPr>
+        <w:rPr>
+          <w:strike/>
+        </w:rPr>
+      </w:pPr>
+      <w:r>
+        <w:rPr>
+          <w:strike/>
+        </w:rPr>
+        <w:t xml:space="preserve">Task 2: Identify the snippets by the first 20 characters of the head node in the linked list. </w:t>
+      </w:r>
+    </w:p>
+    <w:p>
+      <w:pPr>
+        <w:rPr>
+          <w:strike/>
+        </w:rPr>
+      </w:pPr>
+      <w:r>
+        <w:rPr>
+          <w:strike/>
+        </w:rPr>
+        <w:t>Time estimate: 2 hours</w:t>
+      </w:r>
+    </w:p>
+    <w:p>
+      <w:r>
+        <w:t>Task 3: Make the snippets accessible from a specific page on the site.</w:t>
+      </w:r>
+    </w:p>
+    <w:p>
+      <w:r>
+        <w:t>T</w:t>
+      </w:r>
+      <w:r>
+        <w:t>ime estimate: 3</w:t>
+      </w:r>
+      <w:r>
+        <w:t xml:space="preserve"> hours</w:t>
+      </w:r>
+    </w:p>
+    <w:p/>
+    <w:p>
+      <w:r>
+        <w:t>Total for user story 3:</w:t>
+      </w:r>
+      <w:r>
+        <w:t xml:space="preserve"> </w:t>
+      </w:r>
+      <w:r>
+        <w:rPr>
+          <w:b/>
+        </w:rPr>
+        <w:t>7</w:t>
+      </w:r>
+      <w:r>
+        <w:rPr>
+          <w:b/>
+        </w:rPr>
+        <w:t xml:space="preserve"> hours</w:t>
+      </w:r>
+    </w:p>
+    <w:p/>
+    <w:p>
+      <w:r>
+        <w:rPr>
+          <w:b/>
+        </w:rPr>
+        <w:t xml:space="preserve">User story 4: </w:t>
+      </w:r>
+      <w:r>
+        <w:t>“As a user, I want to name my stories so that I can keep track of them later.”</w:t>
+      </w:r>
+    </w:p>
+    <w:p>
+      <w:r>
+        <w:t>Task 1: Have an optional text box during the story creation for the title with a limit of 30 characters.</w:t>
+      </w:r>
+    </w:p>
+    <w:p>
+      <w:r>
+        <w:t xml:space="preserve">Time estimate: </w:t>
+      </w:r>
+      <w:r>
+        <w:t>1</w:t>
+      </w:r>
+      <w:r>
+        <w:t xml:space="preserve"> hour</w:t>
+      </w:r>
+    </w:p>
+    <w:p>
+      <w:r>
+        <w:t xml:space="preserve">Task 2: Have the title be displayed on that story’s page. </w:t>
+      </w:r>
+    </w:p>
+    <w:p>
+      <w:r>
+        <w:t>Time estimate: 1 hour</w:t>
+      </w:r>
+    </w:p>
+    <w:p>
+      <w:r>
+        <w:t>Task 3: Make title visible on story listing for story search page.</w:t>
+      </w:r>
+    </w:p>
+    <w:p>
+      <w:r>
+        <w:t>Time estimate: 1 hour</w:t>
+      </w:r>
+    </w:p>
+    <w:p/>
+    <w:p>
+      <w:r>
+        <w:t xml:space="preserve">Total for user story 4: </w:t>
+      </w:r>
+      <w:r>
+        <w:rPr>
+          <w:b/>
+        </w:rPr>
+        <w:t>3</w:t>
+      </w:r>
+      <w:r>
+        <w:rPr>
+          <w:b/>
+        </w:rPr>
+        <w:t xml:space="preserve"> hours</w:t>
+      </w:r>
+    </w:p>
+    <w:p/>
+    <w:p>
+      <w:r>
+        <w:rPr>
+          <w:b/>
+        </w:rPr>
+        <w:t>User story 5:</w:t>
+      </w:r>
+      <w:r>
+        <w:t xml:space="preserve"> </w:t>
+      </w:r>
+      <w:r>
+        <w:t>“</w:t>
+      </w:r>
+      <w:r>
+        <w:t xml:space="preserve">As a user, I </w:t>
+      </w:r>
+      <w:r>
+        <w:t>want the ability to log into this website for personal use.”</w:t>
+      </w:r>
+    </w:p>
+    <w:p>
+      <w:r>
+        <w:t>Task 1: Integrate Web2Py login function</w:t>
+      </w:r>
+      <w:r>
+        <w:t>ality.</w:t>
+      </w:r>
+    </w:p>
+    <w:p>
+      <w:r>
+        <w:t>Time estimate: 4 hours</w:t>
+      </w:r>
+    </w:p>
+    <w:p/>
+    <w:p>
+      <w:pPr>
+        <w:rPr>
+          <w:b/>
+        </w:rPr>
+      </w:pPr>
+      <w:r>
+        <w:t xml:space="preserve">Total for user story 5: </w:t>
+      </w:r>
+      <w:r>
+        <w:rPr>
+          <w:b/>
+        </w:rPr>
+        <w:t>4 hours</w:t>
+      </w:r>
+    </w:p>
+    <w:p>
+      <w:pPr>
+        <w:rPr>
+          <w:b/>
+        </w:rPr>
+      </w:pPr>
+    </w:p>
+    <w:p>
+      <w:pPr>
+        <w:pBdr>
+          <w:bottom w:val="single" w:sz="6" w:space="1" w:color="auto"/>
+        </w:pBdr>
+        <w:rPr>
+          <w:b/>
+        </w:rPr>
+      </w:pPr>
+    </w:p>
+    <w:p>
+      <w:pPr>
+        <w:pBdr>
+          <w:top w:val="none" w:sz="0" w:space="0" w:color="auto"/>
+        </w:pBdr>
+        <w:rPr>
+          <w:b/>
+        </w:rPr>
+      </w:pPr>
+    </w:p>
+    <w:p>
+      <w:pPr>
+        <w:pBdr>
+          <w:top w:val="none" w:sz="0" w:space="0" w:color="auto"/>
+        </w:pBdr>
+        <w:rPr>
+          <w:b/>
+        </w:rPr>
+      </w:pPr>
+      <w:r>
+        <w:rPr>
+          <w:b/>
+        </w:rPr>
+        <w:t>Backlog user stories and task listings</w:t>
+      </w:r>
+      <w:r>
+        <w:rPr>
+          <w:b/>
+        </w:rPr>
+        <w:t>, Sprint 2</w:t>
+      </w:r>
+      <w:r>
+        <w:rPr>
+          <w:b/>
+        </w:rPr>
+        <w:t>:</w:t>
+      </w:r>
+    </w:p>
+    <w:p/>
+    <w:p>
+      <w:r>
+        <w:rPr>
+          <w:b/>
+        </w:rPr>
+        <w:t>User story</w:t>
+      </w:r>
+      <w:r>
+        <w:rPr>
+          <w:b/>
+        </w:rPr>
+        <w:t xml:space="preserve"> 6</w:t>
+      </w:r>
+      <w:r>
+        <w:rPr>
+          <w:b/>
+        </w:rPr>
+        <w:t>:</w:t>
+      </w:r>
+      <w:r>
+        <w:t xml:space="preserve"> As a user, I want to see what snippets I have posted to other stories in the past, </w:t>
+      </w:r>
+      <w:r>
+        <w:tab/>
+        <w:t>and maybe check how they have been coming along.</w:t>
+      </w:r>
+    </w:p>
+    <w:p>
+      <w:r>
+        <w:t>Task 1: Add field to user profile page with all stories tagged with your user id.</w:t>
+      </w:r>
+    </w:p>
+    <w:p>
+      <w:r>
+        <w:t>Time estimate: 3 hours</w:t>
+      </w:r>
+    </w:p>
+    <w:p>
+      <w:r>
+        <w:t>Task 2: Make links to stories/snippets associated with that user id.</w:t>
+      </w:r>
+    </w:p>
+    <w:p>
+      <w:r>
+        <w:t>Time estimate: 5 hours</w:t>
+      </w:r>
+    </w:p>
+    <w:p>
+      <w:r>
+        <w:t>Task 3: Add icons/images to spruce up those links.</w:t>
+      </w:r>
+    </w:p>
+    <w:p>
+      <w:r>
+        <w:t>Time estimate: 4 hours</w:t>
+      </w:r>
+    </w:p>
+    <w:p/>
+    <w:p>
+      <w:r>
+        <w:t xml:space="preserve">Total for user story </w:t>
+      </w:r>
+      <w:r>
+        <w:t>6</w:t>
+      </w:r>
+      <w:r>
+        <w:t xml:space="preserve">: </w:t>
+      </w:r>
+      <w:r>
+        <w:rPr>
+          <w:b/>
+        </w:rPr>
+        <w:t>12 hours</w:t>
+      </w:r>
+    </w:p>
+    <w:p/>
+    <w:p/>
+    <w:p/>
+    <w:p>
+      <w:r>
+        <w:rPr>
+          <w:b/>
+        </w:rPr>
+        <w:lastRenderedPageBreak/>
+        <w:t xml:space="preserve">User story </w:t>
+      </w:r>
+      <w:r>
+        <w:rPr>
+          <w:b/>
+        </w:rPr>
+        <w:t>7</w:t>
+      </w:r>
+      <w:r>
+        <w:rPr>
+          <w:b/>
+        </w:rPr>
+        <w:t xml:space="preserve">: </w:t>
+      </w:r>
+      <w:r>
+        <w:rPr>
+          <w:b/>
+        </w:rPr>
+        <w:t>“</w:t>
+      </w:r>
+      <w:r>
+        <w:t>As a user, I want to like and dislike snippets that stand out to me.</w:t>
+      </w:r>
+      <w:r>
+        <w:t>”</w:t>
+      </w:r>
+    </w:p>
+    <w:p>
+      <w:r>
+        <w:t>Task 1:</w:t>
+      </w:r>
+      <w:r>
+        <w:t xml:space="preserve"> Add a field in the snippet database table for likes and dislikes that takes in an integer (0 by default)</w:t>
+      </w:r>
+    </w:p>
+    <w:p>
+      <w:r>
+        <w:t>Time estimate: 4 hours</w:t>
+      </w:r>
+    </w:p>
+    <w:p>
+      <w:r>
+        <w:t>Task 2:</w:t>
+      </w:r>
+      <w:r>
+        <w:t xml:space="preserve"> Add a like button and a dislike button that show up next to each snippet.</w:t>
+      </w:r>
+    </w:p>
+    <w:p>
+      <w:r>
+        <w:t>Time estimate: 2 hours</w:t>
+      </w:r>
+    </w:p>
+    <w:p>
+      <w:r>
+        <w:t>Task 3:</w:t>
+      </w:r>
+      <w:r>
+        <w:t xml:space="preserve"> Update the number of likes when each button is clicked (depending on which button).</w:t>
+      </w:r>
+    </w:p>
+    <w:p>
+      <w:r>
+        <w:t>Time estimate: 2 hours</w:t>
+      </w:r>
+    </w:p>
+    <w:p/>
+    <w:p>
+      <w:r>
+        <w:t xml:space="preserve">Total for user story 7: </w:t>
+      </w:r>
+      <w:r>
+        <w:rPr>
+          <w:b/>
+        </w:rPr>
+        <w:t>8 hours</w:t>
+      </w:r>
+    </w:p>
+    <w:p/>
+    <w:p>
+      <w:r>
+        <w:rPr>
+          <w:b/>
+        </w:rPr>
+        <w:t xml:space="preserve">User story </w:t>
+      </w:r>
+      <w:r>
+        <w:rPr>
+          <w:b/>
+        </w:rPr>
+        <w:t>8</w:t>
+      </w:r>
+      <w:r>
+        <w:rPr>
+          <w:b/>
+        </w:rPr>
+        <w:t>:</w:t>
+      </w:r>
+      <w:r>
+        <w:t xml:space="preserve"> </w:t>
+      </w:r>
+      <w:r>
+        <w:t>“</w:t>
+      </w:r>
+      <w:r>
+        <w:t>As a user, I want to “finish” stories that have had a certain number of snippets</w:t>
+      </w:r>
+    </w:p>
+    <w:p>
+      <w:pPr>
+        <w:ind w:firstLine="720"/>
+      </w:pPr>
+      <w:r>
+        <w:t>posted.</w:t>
+      </w:r>
+      <w:r>
+        <w:t>”</w:t>
+      </w:r>
+    </w:p>
+    <w:p>
+      <w:r>
+        <w:t>Task 1:</w:t>
+      </w:r>
+      <w:r>
+        <w:t xml:space="preserve"> Add a counter that increments for every new snippet added to a story.</w:t>
+      </w:r>
+    </w:p>
+    <w:p>
+      <w:r>
+        <w:t>Time estimate:</w:t>
+      </w:r>
+      <w:r>
+        <w:t xml:space="preserve"> 2 hours</w:t>
+      </w:r>
+    </w:p>
+    <w:p>
+      <w:r>
+        <w:t>Task 2:</w:t>
+      </w:r>
+      <w:r>
+        <w:t xml:space="preserve"> Add a “finish” button that ends the story after the next snippet is posted once a certain </w:t>
+      </w:r>
+      <w:r>
+        <w:tab/>
+        <w:t>limit is reached on the counter.</w:t>
+      </w:r>
+    </w:p>
+    <w:p>
+      <w:r>
+        <w:t>Time estimate:</w:t>
+      </w:r>
+      <w:r>
+        <w:t xml:space="preserve"> 4 hours</w:t>
+      </w:r>
+    </w:p>
+    <w:p/>
+    <w:p>
+      <w:r>
+        <w:t>Total for user story 8:</w:t>
+      </w:r>
+      <w:r>
+        <w:t xml:space="preserve"> </w:t>
+      </w:r>
+      <w:r>
+        <w:rPr>
+          <w:b/>
+        </w:rPr>
+        <w:t>6 hours</w:t>
+      </w:r>
+    </w:p>
+    <w:p/>
     <w:p>
       <w:pPr>
         <w:rPr>
@@ -316,47 +959,31 @@
     </w:p>
     <w:p>
       <w:r>
-        <w:t xml:space="preserve">Alexander </w:t>
-      </w:r>
-      <w:proofErr w:type="spellStart"/>
-      <w:r>
-        <w:t>Mayben</w:t>
-      </w:r>
-      <w:proofErr w:type="spellEnd"/>
-      <w:r>
-        <w:t>: Product owner</w:t>
-      </w:r>
-    </w:p>
-    <w:p/>
-    <w:p>
-      <w:r>
-        <w:t xml:space="preserve">Nicole </w:t>
-      </w:r>
-      <w:proofErr w:type="spellStart"/>
-      <w:r>
-        <w:t>Kyriakopoulos</w:t>
-      </w:r>
-      <w:proofErr w:type="spellEnd"/>
-      <w:r>
-        <w:t>: Developer</w:t>
-      </w:r>
-    </w:p>
-    <w:p/>
-    <w:p>
-      <w:r>
-        <w:t xml:space="preserve">Raymond Mai: </w:t>
-      </w:r>
-      <w:r>
-        <w:t>Developer</w:t>
-      </w:r>
-    </w:p>
-    <w:p/>
-    <w:p>
-      <w:r>
-        <w:t xml:space="preserve">Kirby Lam: </w:t>
-      </w:r>
-      <w:r>
-        <w:t>Scrum master</w:t>
+        <w:t>Alexander Mayben: Product owner</w:t>
+      </w:r>
+    </w:p>
+    <w:p/>
+    <w:p>
+      <w:r>
+        <w:t>Nicole Kyriakopoulos: Developer</w:t>
+      </w:r>
+    </w:p>
+    <w:p/>
+    <w:p>
+      <w:r>
+        <w:t>Raymond Mai: Developer</w:t>
+      </w:r>
+    </w:p>
+    <w:p/>
+    <w:p>
+      <w:r>
+        <w:t xml:space="preserve">Kirby Lam: Scrum </w:t>
+      </w:r>
+      <w:r>
+        <w:t>M</w:t>
+      </w:r>
+      <w:r>
+        <w:t>aster</w:t>
       </w:r>
     </w:p>
     <w:p/>
@@ -414,29 +1041,29 @@
       </w:r>
     </w:p>
     <w:p>
+      <w:pPr>
+        <w:rPr>
+          <w:b/>
+        </w:rPr>
+      </w:pPr>
+    </w:p>
+    <w:p>
       <w:r>
         <w:t>Monday 5:00-7:00</w:t>
       </w:r>
     </w:p>
+    <w:p/>
     <w:p>
       <w:r>
         <w:t>Tuesday 1:30-3:00</w:t>
       </w:r>
     </w:p>
+    <w:p/>
     <w:p>
       <w:r>
         <w:t>Thursday 1:30-3:00</w:t>
       </w:r>
     </w:p>
-    <w:p>
-      <w:pPr>
-        <w:rPr>
-          <w:b/>
-        </w:rPr>
-      </w:pPr>
-    </w:p>
-    <w:p/>
-    <w:p/>
     <w:sectPr>
       <w:pgSz w:w="12240" w:h="15840"/>
       <w:pgMar w:top="1440" w:right="1440" w:bottom="1440" w:left="1440" w:header="720" w:footer="720" w:gutter="0"/>
@@ -984,7 +1611,6 @@
   <w:style w:type="character" w:default="1" w:styleId="DefaultParagraphFont">
     <w:name w:val="Default Paragraph Font"/>
     <w:uiPriority w:val="1"/>
-    <w:semiHidden/>
     <w:unhideWhenUsed/>
   </w:style>
   <w:style w:type="table" w:default="1" w:styleId="TableNormal">

</xml_diff>

<commit_message>
Updating Sprint Plan and Scrum Board following 4-27 scrum meeting.
</commit_message>
<xml_diff>
--- a/Sprint Plan 2.docx
+++ b/Sprint Plan 2.docx
@@ -180,7 +180,74 @@
     <w:p>
       <w:pPr>
         <w:contextualSpacing w:val="0"/>
-        <w:rPr/>
+        <w:rPr>
+          <w:b w:val="1"/>
+        </w:rPr>
+      </w:pPr>
+      <w:r>
+        <w:rPr>
+          <w:b w:val="1"/>
+          <w:rtl w:val="0"/>
+        </w:rPr>
+        <w:t xml:space="preserve">User story 0: </w:t>
+      </w:r>
+      <w:r>
+        <w:rPr>
+          <w:rtl w:val="0"/>
+        </w:rPr>
+        <w:t xml:space="preserve">“As a developer, I want to know the final design of the website so that it will inform future development.” </w:t>
+      </w:r>
+      <w:r>
+        <w:rPr>
+          <w:b w:val="1"/>
+          <w:rtl w:val="0"/>
+        </w:rPr>
+        <w:t xml:space="preserve">(2 Story Points)</w:t>
+      </w:r>
+    </w:p>
+    <w:p>
+      <w:pPr>
+        <w:contextualSpacing w:val="0"/>
+        <w:rPr/>
+      </w:pPr>
+      <w:r>
+        <w:rPr>
+          <w:rtl w:val="0"/>
+        </w:rPr>
+        <w:t xml:space="preserve">Task 1: Draw a sketch of the ideal finished Camphyr website.</w:t>
+      </w:r>
+    </w:p>
+    <w:p>
+      <w:pPr>
+        <w:contextualSpacing w:val="0"/>
+        <w:rPr/>
+      </w:pPr>
+      <w:r>
+        <w:rPr>
+          <w:rtl w:val="0"/>
+        </w:rPr>
+        <w:t xml:space="preserve">Time estimate: 2 hours</w:t>
+      </w:r>
+    </w:p>
+    <w:p>
+      <w:pPr>
+        <w:contextualSpacing w:val="0"/>
+        <w:rPr>
+          <w:b w:val="1"/>
+        </w:rPr>
+      </w:pPr>
+      <w:r>
+        <w:rPr>
+          <w:rtl w:val="0"/>
+        </w:rPr>
+      </w:r>
+    </w:p>
+    <w:p>
+      <w:pPr>
+        <w:contextualSpacing w:val="0"/>
+        <w:rPr>
+          <w:b w:val="1"/>
+        </w:rPr>
       </w:pPr>
       <w:r>
         <w:rPr>
@@ -193,7 +260,14 @@
         <w:rPr>
           <w:rtl w:val="0"/>
         </w:rPr>
-        <w:t xml:space="preserve"> “As a user, I want the ability to log into this website for personal use.”</w:t>
+        <w:t xml:space="preserve"> “As a user, I want the ability to log into this website for personal use.” </w:t>
+      </w:r>
+      <w:r>
+        <w:rPr>
+          <w:b w:val="1"/>
+          <w:rtl w:val="0"/>
+        </w:rPr>
+        <w:t xml:space="preserve">(8 Story Points)</w:t>
       </w:r>
     </w:p>
     <w:p>
@@ -268,7 +342,9 @@
     <w:p>
       <w:pPr>
         <w:contextualSpacing w:val="0"/>
-        <w:rPr/>
+        <w:rPr>
+          <w:b w:val="1"/>
+        </w:rPr>
       </w:pPr>
       <w:r>
         <w:rPr>
@@ -281,7 +357,14 @@
         <w:rPr>
           <w:rtl w:val="0"/>
         </w:rPr>
-        <w:t xml:space="preserve">As a user, I want to write and post story snippets to a platform where they will then be stored.”</w:t>
+        <w:t xml:space="preserve">As a user, I want to write and post story snippets to a platform where they will then be stored.” </w:t>
+      </w:r>
+      <w:r>
+        <w:rPr>
+          <w:b w:val="1"/>
+          <w:rtl w:val="0"/>
+        </w:rPr>
+        <w:t xml:space="preserve">(5 Story Points)</w:t>
       </w:r>
     </w:p>
     <w:p>
@@ -359,10 +442,13 @@
     <w:p>
       <w:pPr>
         <w:contextualSpacing w:val="0"/>
-        <w:rPr/>
-      </w:pPr>
-      <w:r>
-        <w:rPr>
+        <w:rPr>
+          <w:strike w:val="1"/>
+        </w:rPr>
+      </w:pPr>
+      <w:r>
+        <w:rPr>
+          <w:strike w:val="1"/>
           <w:rtl w:val="0"/>
         </w:rPr>
         <w:t xml:space="preserve">Time estimate: 6 hours</w:t>
@@ -501,73 +587,10 @@
     <w:p>
       <w:pPr>
         <w:contextualSpacing w:val="0"/>
-        <w:rPr/>
-      </w:pPr>
-      <w:r>
-        <w:rPr>
-          <w:rtl w:val="0"/>
-        </w:rPr>
-      </w:r>
-    </w:p>
-    <w:p>
-      <w:pPr>
-        <w:contextualSpacing w:val="0"/>
-        <w:rPr/>
-      </w:pPr>
-      <w:r>
-        <w:rPr>
-          <w:rtl w:val="0"/>
-        </w:rPr>
-      </w:r>
-    </w:p>
-    <w:p>
-      <w:pPr>
-        <w:contextualSpacing w:val="0"/>
-        <w:rPr/>
-      </w:pPr>
-      <w:r>
-        <w:rPr>
-          <w:rtl w:val="0"/>
-        </w:rPr>
-      </w:r>
-    </w:p>
-    <w:p>
-      <w:pPr>
-        <w:contextualSpacing w:val="0"/>
-        <w:rPr/>
-      </w:pPr>
-      <w:r>
-        <w:rPr>
-          <w:rtl w:val="0"/>
-        </w:rPr>
-      </w:r>
-    </w:p>
-    <w:p>
-      <w:pPr>
-        <w:contextualSpacing w:val="0"/>
-        <w:rPr/>
-      </w:pPr>
-      <w:r>
-        <w:rPr>
-          <w:rtl w:val="0"/>
-        </w:rPr>
-      </w:r>
-    </w:p>
-    <w:p>
-      <w:pPr>
-        <w:contextualSpacing w:val="0"/>
-        <w:rPr/>
-      </w:pPr>
-      <w:r>
-        <w:rPr>
-          <w:rtl w:val="0"/>
-        </w:rPr>
-      </w:r>
-    </w:p>
-    <w:p>
-      <w:pPr>
-        <w:contextualSpacing w:val="0"/>
-        <w:rPr/>
+        <w:rPr>
+          <w:b w:val="1"/>
+          <w:i w:val="1"/>
+        </w:rPr>
       </w:pPr>
       <w:r>
         <w:rPr>
@@ -580,22 +603,19 @@
         <w:rPr>
           <w:rtl w:val="0"/>
         </w:rPr>
-        <w:t xml:space="preserve"> “As a user, I want to add to other stories with my own snippets.”</w:t>
-      </w:r>
-    </w:p>
-    <w:p>
-      <w:pPr>
-        <w:contextualSpacing w:val="0"/>
-        <w:rPr>
-          <w:i w:val="1"/>
-        </w:rPr>
-      </w:pPr>
-      <w:r>
-        <w:rPr>
-          <w:i w:val="1"/>
-          <w:rtl w:val="0"/>
-        </w:rPr>
-        <w:t xml:space="preserve">(Retooling tasks given our new understanding of the platform)</w:t>
+        <w:t xml:space="preserve"> “As a user, I want to add to other stories with my own snippets.” </w:t>
+      </w:r>
+      <w:r>
+        <w:rPr>
+          <w:b w:val="1"/>
+          <w:rtl w:val="0"/>
+        </w:rPr>
+        <w:t xml:space="preserve">(5 Story Points)</w:t>
+      </w:r>
+      <w:r>
+        <w:rPr>
+          <w:rtl w:val="0"/>
+        </w:rPr>
       </w:r>
     </w:p>
     <w:p>
@@ -719,7 +739,9 @@
     <w:p>
       <w:pPr>
         <w:contextualSpacing w:val="0"/>
-        <w:rPr/>
+        <w:rPr>
+          <w:b w:val="1"/>
+        </w:rPr>
       </w:pPr>
       <w:r>
         <w:rPr>
@@ -732,7 +754,14 @@
         <w:rPr>
           <w:rtl w:val="0"/>
         </w:rPr>
-        <w:t xml:space="preserve">“As a user, I want to easily find other snippets, so I can add onto them.”</w:t>
+        <w:t xml:space="preserve">“As a user, I want to easily find other snippets, so I can add onto them.” </w:t>
+      </w:r>
+      <w:r>
+        <w:rPr>
+          <w:b w:val="1"/>
+          <w:rtl w:val="0"/>
+        </w:rPr>
+        <w:t xml:space="preserve">(5 Story Points)</w:t>
       </w:r>
     </w:p>
     <w:p>
@@ -862,7 +891,9 @@
     <w:p>
       <w:pPr>
         <w:contextualSpacing w:val="0"/>
-        <w:rPr/>
+        <w:rPr>
+          <w:b w:val="1"/>
+        </w:rPr>
       </w:pPr>
       <w:r>
         <w:rPr>
@@ -875,7 +906,14 @@
         <w:rPr>
           <w:rtl w:val="0"/>
         </w:rPr>
-        <w:t xml:space="preserve">“As a user, I want to name my stories so that I can keep track of them later.”</w:t>
+        <w:t xml:space="preserve">“As a user, I want to name my stories so that I can keep track of them later.” </w:t>
+      </w:r>
+      <w:r>
+        <w:rPr>
+          <w:b w:val="1"/>
+          <w:rtl w:val="0"/>
+        </w:rPr>
+        <w:t xml:space="preserve">(3 Story Points)</w:t>
       </w:r>
     </w:p>
     <w:p>
@@ -989,123 +1027,6 @@
       <w:pPr>
         <w:contextualSpacing w:val="0"/>
         <w:rPr/>
-      </w:pPr>
-      <w:r>
-        <w:rPr>
-          <w:rtl w:val="0"/>
-        </w:rPr>
-      </w:r>
-    </w:p>
-    <w:p>
-      <w:pPr>
-        <w:contextualSpacing w:val="0"/>
-        <w:rPr>
-          <w:b w:val="1"/>
-        </w:rPr>
-      </w:pPr>
-      <w:r>
-        <w:rPr>
-          <w:rtl w:val="0"/>
-        </w:rPr>
-      </w:r>
-    </w:p>
-    <w:p>
-      <w:pPr>
-        <w:contextualSpacing w:val="0"/>
-        <w:rPr>
-          <w:b w:val="1"/>
-        </w:rPr>
-      </w:pPr>
-      <w:r>
-        <w:rPr>
-          <w:rtl w:val="0"/>
-        </w:rPr>
-      </w:r>
-    </w:p>
-    <w:p>
-      <w:pPr>
-        <w:contextualSpacing w:val="0"/>
-        <w:rPr>
-          <w:b w:val="1"/>
-        </w:rPr>
-      </w:pPr>
-      <w:r>
-        <w:rPr>
-          <w:rtl w:val="0"/>
-        </w:rPr>
-      </w:r>
-    </w:p>
-    <w:p>
-      <w:pPr>
-        <w:contextualSpacing w:val="0"/>
-        <w:rPr>
-          <w:b w:val="1"/>
-        </w:rPr>
-      </w:pPr>
-      <w:r>
-        <w:rPr>
-          <w:rtl w:val="0"/>
-        </w:rPr>
-      </w:r>
-    </w:p>
-    <w:p>
-      <w:pPr>
-        <w:contextualSpacing w:val="0"/>
-        <w:rPr>
-          <w:b w:val="1"/>
-        </w:rPr>
-      </w:pPr>
-      <w:r>
-        <w:rPr>
-          <w:rtl w:val="0"/>
-        </w:rPr>
-      </w:r>
-    </w:p>
-    <w:p>
-      <w:pPr>
-        <w:contextualSpacing w:val="0"/>
-        <w:rPr>
-          <w:b w:val="1"/>
-        </w:rPr>
-      </w:pPr>
-      <w:r>
-        <w:rPr>
-          <w:rtl w:val="0"/>
-        </w:rPr>
-      </w:r>
-    </w:p>
-    <w:p>
-      <w:pPr>
-        <w:contextualSpacing w:val="0"/>
-        <w:rPr>
-          <w:b w:val="1"/>
-        </w:rPr>
-      </w:pPr>
-      <w:r>
-        <w:rPr>
-          <w:rtl w:val="0"/>
-        </w:rPr>
-      </w:r>
-    </w:p>
-    <w:p>
-      <w:pPr>
-        <w:contextualSpacing w:val="0"/>
-        <w:rPr>
-          <w:b w:val="1"/>
-        </w:rPr>
-      </w:pPr>
-      <w:r>
-        <w:rPr>
-          <w:rtl w:val="0"/>
-        </w:rPr>
-      </w:r>
-    </w:p>
-    <w:p>
-      <w:pPr>
-        <w:contextualSpacing w:val="0"/>
-        <w:rPr>
-          <w:b w:val="1"/>
-        </w:rPr>
       </w:pPr>
       <w:r>
         <w:rPr>
@@ -1145,7 +1066,119 @@
     <w:p>
       <w:pPr>
         <w:pBdr>
-          <w:top w:color="000000" w:space="0" w:sz="0" w:val="none"/>
+          <w:bottom w:color="000000" w:space="1" w:sz="6" w:val="single"/>
+        </w:pBdr>
+        <w:contextualSpacing w:val="0"/>
+        <w:rPr>
+          <w:b w:val="1"/>
+        </w:rPr>
+      </w:pPr>
+      <w:r>
+        <w:rPr>
+          <w:rtl w:val="0"/>
+        </w:rPr>
+      </w:r>
+    </w:p>
+    <w:p>
+      <w:pPr>
+        <w:pBdr>
+          <w:bottom w:color="000000" w:space="1" w:sz="6" w:val="single"/>
+        </w:pBdr>
+        <w:contextualSpacing w:val="0"/>
+        <w:rPr>
+          <w:b w:val="1"/>
+        </w:rPr>
+      </w:pPr>
+      <w:r>
+        <w:rPr>
+          <w:rtl w:val="0"/>
+        </w:rPr>
+      </w:r>
+    </w:p>
+    <w:p>
+      <w:pPr>
+        <w:pBdr>
+          <w:bottom w:color="000000" w:space="1" w:sz="6" w:val="single"/>
+        </w:pBdr>
+        <w:contextualSpacing w:val="0"/>
+        <w:rPr>
+          <w:b w:val="1"/>
+        </w:rPr>
+      </w:pPr>
+      <w:r>
+        <w:rPr>
+          <w:rtl w:val="0"/>
+        </w:rPr>
+      </w:r>
+    </w:p>
+    <w:p>
+      <w:pPr>
+        <w:pBdr>
+          <w:bottom w:color="000000" w:space="1" w:sz="6" w:val="single"/>
+        </w:pBdr>
+        <w:contextualSpacing w:val="0"/>
+        <w:rPr>
+          <w:b w:val="1"/>
+        </w:rPr>
+      </w:pPr>
+      <w:r>
+        <w:rPr>
+          <w:rtl w:val="0"/>
+        </w:rPr>
+      </w:r>
+    </w:p>
+    <w:p>
+      <w:pPr>
+        <w:pBdr>
+          <w:bottom w:color="000000" w:space="1" w:sz="6" w:val="single"/>
+        </w:pBdr>
+        <w:contextualSpacing w:val="0"/>
+        <w:rPr>
+          <w:b w:val="1"/>
+        </w:rPr>
+      </w:pPr>
+      <w:r>
+        <w:rPr>
+          <w:rtl w:val="0"/>
+        </w:rPr>
+      </w:r>
+    </w:p>
+    <w:p>
+      <w:pPr>
+        <w:pBdr>
+          <w:bottom w:color="000000" w:space="1" w:sz="6" w:val="single"/>
+        </w:pBdr>
+        <w:contextualSpacing w:val="0"/>
+        <w:rPr>
+          <w:b w:val="1"/>
+        </w:rPr>
+      </w:pPr>
+      <w:r>
+        <w:rPr>
+          <w:rtl w:val="0"/>
+        </w:rPr>
+      </w:r>
+    </w:p>
+    <w:p>
+      <w:pPr>
+        <w:pBdr>
+          <w:bottom w:color="000000" w:space="1" w:sz="6" w:val="single"/>
+        </w:pBdr>
+        <w:contextualSpacing w:val="0"/>
+        <w:rPr>
+          <w:b w:val="1"/>
+        </w:rPr>
+      </w:pPr>
+      <w:r>
+        <w:rPr>
+          <w:rtl w:val="0"/>
+        </w:rPr>
+      </w:r>
+    </w:p>
+    <w:p>
+      <w:pPr>
+        <w:pBdr>
+          <w:bottom w:color="000000" w:space="1" w:sz="6" w:val="single"/>
         </w:pBdr>
         <w:contextualSpacing w:val="0"/>
         <w:rPr>
@@ -1170,6 +1203,22 @@
       </w:pPr>
       <w:r>
         <w:rPr>
+          <w:rtl w:val="0"/>
+        </w:rPr>
+      </w:r>
+    </w:p>
+    <w:p>
+      <w:pPr>
+        <w:pBdr>
+          <w:top w:color="000000" w:space="0" w:sz="0" w:val="none"/>
+        </w:pBdr>
+        <w:contextualSpacing w:val="0"/>
+        <w:rPr>
+          <w:b w:val="1"/>
+        </w:rPr>
+      </w:pPr>
+      <w:r>
+        <w:rPr>
           <w:b w:val="1"/>
           <w:rtl w:val="0"/>
         </w:rPr>
@@ -1190,7 +1239,9 @@
     <w:p>
       <w:pPr>
         <w:contextualSpacing w:val="0"/>
-        <w:rPr/>
+        <w:rPr>
+          <w:b w:val="1"/>
+        </w:rPr>
       </w:pPr>
       <w:r>
         <w:rPr>
@@ -1203,9 +1254,16 @@
         <w:rPr>
           <w:rtl w:val="0"/>
         </w:rPr>
-        <w:t xml:space="preserve"> As a user, I want to see what snippets I have posted to other stories in the past, </w:t>
+        <w:t xml:space="preserve"> “As a user, I want to see what snippets I have posted to other stories in the past, </w:t>
         <w:tab/>
-        <w:t xml:space="preserve">and maybe check how they have been coming along.</w:t>
+        <w:t xml:space="preserve">and maybe check how they have been coming along.” </w:t>
+      </w:r>
+      <w:r>
+        <w:rPr>
+          <w:b w:val="1"/>
+          <w:rtl w:val="0"/>
+        </w:rPr>
+        <w:t xml:space="preserve">(5 Story Points)</w:t>
       </w:r>
     </w:p>
     <w:p>
@@ -1329,7 +1387,9 @@
     <w:p>
       <w:pPr>
         <w:contextualSpacing w:val="0"/>
-        <w:rPr/>
+        <w:rPr>
+          <w:b w:val="1"/>
+        </w:rPr>
       </w:pPr>
       <w:r>
         <w:rPr>
@@ -1342,7 +1402,14 @@
         <w:rPr>
           <w:rtl w:val="0"/>
         </w:rPr>
-        <w:t xml:space="preserve">As a user, I want to like and dislike snippets that stand out to me.”</w:t>
+        <w:t xml:space="preserve">As a user, I want to like and dislike snippets that stand out to me.” </w:t>
+      </w:r>
+      <w:r>
+        <w:rPr>
+          <w:b w:val="1"/>
+          <w:rtl w:val="0"/>
+        </w:rPr>
+        <w:t xml:space="preserve">(3 Story Points)</w:t>
       </w:r>
     </w:p>
     <w:p>
@@ -1492,7 +1559,7 @@
         <w:rPr>
           <w:rtl w:val="0"/>
         </w:rPr>
-        <w:t xml:space="preserve">posted.”</w:t>
+        <w:t xml:space="preserve">posted.” (2 Story Points)</w:t>
       </w:r>
     </w:p>
     <w:p>
@@ -2076,6 +2143,105 @@
     <w:p>
       <w:pPr>
         <w:contextualSpacing w:val="0"/>
+        <w:rPr/>
+      </w:pPr>
+      <w:r>
+        <w:rPr>
+          <w:rtl w:val="0"/>
+        </w:rPr>
+      </w:r>
+    </w:p>
+    <w:p>
+      <w:pPr>
+        <w:contextualSpacing w:val="0"/>
+        <w:rPr/>
+      </w:pPr>
+      <w:r>
+        <w:rPr>
+          <w:rtl w:val="0"/>
+        </w:rPr>
+      </w:r>
+    </w:p>
+    <w:p>
+      <w:pPr>
+        <w:contextualSpacing w:val="0"/>
+        <w:rPr/>
+      </w:pPr>
+      <w:r>
+        <w:rPr>
+          <w:rtl w:val="0"/>
+        </w:rPr>
+      </w:r>
+    </w:p>
+    <w:p>
+      <w:pPr>
+        <w:contextualSpacing w:val="0"/>
+        <w:rPr/>
+      </w:pPr>
+      <w:r>
+        <w:rPr>
+          <w:rtl w:val="0"/>
+        </w:rPr>
+      </w:r>
+    </w:p>
+    <w:p>
+      <w:pPr>
+        <w:contextualSpacing w:val="0"/>
+        <w:rPr/>
+      </w:pPr>
+      <w:r>
+        <w:rPr>
+          <w:rtl w:val="0"/>
+        </w:rPr>
+      </w:r>
+    </w:p>
+    <w:p>
+      <w:pPr>
+        <w:contextualSpacing w:val="0"/>
+        <w:rPr/>
+      </w:pPr>
+      <w:r>
+        <w:rPr>
+          <w:rtl w:val="0"/>
+        </w:rPr>
+      </w:r>
+    </w:p>
+    <w:p>
+      <w:pPr>
+        <w:contextualSpacing w:val="0"/>
+        <w:rPr/>
+      </w:pPr>
+      <w:r>
+        <w:rPr>
+          <w:rtl w:val="0"/>
+        </w:rPr>
+      </w:r>
+    </w:p>
+    <w:p>
+      <w:pPr>
+        <w:contextualSpacing w:val="0"/>
+        <w:rPr/>
+      </w:pPr>
+      <w:r>
+        <w:rPr>
+          <w:rtl w:val="0"/>
+        </w:rPr>
+      </w:r>
+    </w:p>
+    <w:p>
+      <w:pPr>
+        <w:contextualSpacing w:val="0"/>
+        <w:rPr/>
+      </w:pPr>
+      <w:r>
+        <w:rPr>
+          <w:rtl w:val="0"/>
+        </w:rPr>
+      </w:r>
+    </w:p>
+    <w:p>
+      <w:pPr>
+        <w:contextualSpacing w:val="0"/>
         <w:rPr>
           <w:b w:val="1"/>
         </w:rPr>
@@ -2090,7 +2256,6 @@
     </w:p>
     <w:p>
       <w:pPr>
-        <w:spacing w:line="276" w:lineRule="auto"/>
         <w:contextualSpacing w:val="0"/>
         <w:rPr>
           <w:sz w:val="20"/>
@@ -2319,7 +2484,7 @@
                 <w:szCs w:val="20"/>
                 <w:rtl w:val="0"/>
               </w:rPr>
-              <w:t xml:space="preserve">As a user, I want the ability to log into this website for personal use.”</w:t>
+              <w:t xml:space="preserve">As a developer, I want to know the final design of the website so that it will inform future development.</w:t>
             </w:r>
           </w:p>
         </w:tc>
@@ -2336,6 +2501,7 @@
           </w:tcPr>
           <w:p>
             <w:pPr>
+              <w:spacing w:line="276" w:lineRule="auto"/>
               <w:contextualSpacing w:val="0"/>
               <w:rPr>
                 <w:sz w:val="20"/>
@@ -2374,7 +2540,7 @@
                 <w:szCs w:val="20"/>
                 <w:rtl w:val="0"/>
               </w:rPr>
-              <w:t xml:space="preserve">Task 1: Integrate Web2Py login functionality.</w:t>
+              <w:t xml:space="preserve">Task 1: Draw a sketch of the ideal finished Camphyr website.</w:t>
             </w:r>
           </w:p>
         </w:tc>
@@ -2448,19 +2614,20 @@
           </w:tcPr>
           <w:p>
             <w:pPr>
-              <w:contextualSpacing w:val="0"/>
-              <w:rPr>
-                <w:sz w:val="20"/>
-                <w:szCs w:val="20"/>
-              </w:rPr>
-            </w:pPr>
-            <w:r>
-              <w:rPr>
-                <w:sz w:val="20"/>
-                <w:szCs w:val="20"/>
-                <w:rtl w:val="0"/>
-              </w:rPr>
-              <w:t xml:space="preserve">As a user, I want to write and post story snippets to a platform where they will then be stored.</w:t>
+              <w:spacing w:line="276" w:lineRule="auto"/>
+              <w:contextualSpacing w:val="0"/>
+              <w:rPr>
+                <w:sz w:val="20"/>
+                <w:szCs w:val="20"/>
+              </w:rPr>
+            </w:pPr>
+            <w:r>
+              <w:rPr>
+                <w:sz w:val="20"/>
+                <w:szCs w:val="20"/>
+                <w:rtl w:val="0"/>
+              </w:rPr>
+              <w:t xml:space="preserve">As a user, I want the ability to log into this website for personal use.</w:t>
             </w:r>
           </w:p>
         </w:tc>
@@ -2477,22 +2644,7 @@
           </w:tcPr>
           <w:p>
             <w:pPr>
-              <w:spacing w:line="240" w:lineRule="auto"/>
-              <w:contextualSpacing w:val="0"/>
-              <w:rPr>
-                <w:sz w:val="20"/>
-                <w:szCs w:val="20"/>
-              </w:rPr>
-            </w:pPr>
-            <w:r>
-              <w:rPr>
-                <w:rtl w:val="0"/>
-              </w:rPr>
-            </w:r>
-          </w:p>
-          <w:p>
-            <w:pPr>
-              <w:spacing w:line="240" w:lineRule="auto"/>
+              <w:spacing w:line="276" w:lineRule="auto"/>
               <w:contextualSpacing w:val="0"/>
               <w:rPr>
                 <w:sz w:val="20"/>
@@ -2519,20 +2671,20 @@
           </w:tcPr>
           <w:p>
             <w:pPr>
-              <w:spacing w:line="240" w:lineRule="auto"/>
-              <w:contextualSpacing w:val="0"/>
-              <w:rPr>
-                <w:sz w:val="20"/>
-                <w:szCs w:val="20"/>
-              </w:rPr>
-            </w:pPr>
-            <w:r>
-              <w:rPr>
-                <w:sz w:val="20"/>
-                <w:szCs w:val="20"/>
-                <w:rtl w:val="0"/>
-              </w:rPr>
-              <w:t xml:space="preserve">Task 3: Save that result to the database where it can be accessed later, not just from a page refresh.</w:t>
+              <w:spacing w:line="276" w:lineRule="auto"/>
+              <w:contextualSpacing w:val="0"/>
+              <w:rPr>
+                <w:sz w:val="20"/>
+                <w:szCs w:val="20"/>
+              </w:rPr>
+            </w:pPr>
+            <w:r>
+              <w:rPr>
+                <w:sz w:val="20"/>
+                <w:szCs w:val="20"/>
+                <w:rtl w:val="0"/>
+              </w:rPr>
+              <w:t xml:space="preserve">Task 1: Integrate Web2Py login functionality.</w:t>
             </w:r>
           </w:p>
         </w:tc>
@@ -2558,110 +2710,8 @@
             </w:pPr>
             <w:r>
               <w:rPr>
-                <w:sz w:val="20"/>
-                <w:szCs w:val="20"/>
-                <w:rtl w:val="0"/>
-              </w:rPr>
-              <w:t xml:space="preserve">Task 1: Research database options and find a suitable platform</w:t>
-            </w:r>
-          </w:p>
-          <w:p>
-            <w:pPr>
-              <w:spacing w:line="240" w:lineRule="auto"/>
-              <w:contextualSpacing w:val="0"/>
-              <w:rPr>
-                <w:sz w:val="20"/>
-                <w:szCs w:val="20"/>
-              </w:rPr>
-            </w:pPr>
-            <w:r>
-              <w:rPr>
-                <w:rtl w:val="0"/>
-              </w:rPr>
-            </w:r>
-          </w:p>
-          <w:p>
-            <w:pPr>
-              <w:spacing w:line="240" w:lineRule="auto"/>
-              <w:contextualSpacing w:val="0"/>
-              <w:rPr>
-                <w:sz w:val="20"/>
-                <w:szCs w:val="20"/>
-              </w:rPr>
-            </w:pPr>
-            <w:r>
-              <w:rPr>
-                <w:sz w:val="20"/>
-                <w:szCs w:val="20"/>
-                <w:rtl w:val="0"/>
-              </w:rPr>
-              <w:t xml:space="preserve">Task 2: Code a responsive textbox using Javascript that returns the result to a unique webpage. </w:t>
-            </w:r>
-          </w:p>
-          <w:p>
-            <w:pPr>
-              <w:spacing w:line="240" w:lineRule="auto"/>
-              <w:contextualSpacing w:val="0"/>
-              <w:rPr>
-                <w:sz w:val="20"/>
-                <w:szCs w:val="20"/>
-              </w:rPr>
-            </w:pPr>
-            <w:r>
-              <w:rPr>
-                <w:rtl w:val="0"/>
-              </w:rPr>
-            </w:r>
-          </w:p>
-          <w:p>
-            <w:pPr>
-              <w:spacing w:line="240" w:lineRule="auto"/>
-              <w:contextualSpacing w:val="0"/>
-              <w:rPr>
-                <w:sz w:val="20"/>
-                <w:szCs w:val="20"/>
-              </w:rPr>
-            </w:pPr>
-            <w:r>
-              <w:rPr>
-                <w:sz w:val="20"/>
-                <w:szCs w:val="20"/>
-                <w:rtl w:val="0"/>
-              </w:rPr>
-              <w:t xml:space="preserve">Task 4.a: Limit the submission to 200 characters.</w:t>
-            </w:r>
-          </w:p>
-          <w:p>
-            <w:pPr>
-              <w:spacing w:line="240" w:lineRule="auto"/>
-              <w:contextualSpacing w:val="0"/>
-              <w:rPr>
-                <w:sz w:val="20"/>
-                <w:szCs w:val="20"/>
-              </w:rPr>
-            </w:pPr>
-            <w:r>
-              <w:rPr>
-                <w:rtl w:val="0"/>
-              </w:rPr>
-            </w:r>
-          </w:p>
-          <w:p>
-            <w:pPr>
-              <w:spacing w:line="240" w:lineRule="auto"/>
-              <w:contextualSpacing w:val="0"/>
-              <w:rPr>
-                <w:sz w:val="20"/>
-                <w:szCs w:val="20"/>
-              </w:rPr>
-            </w:pPr>
-            <w:r>
-              <w:rPr>
-                <w:sz w:val="20"/>
-                <w:szCs w:val="20"/>
-                <w:rtl w:val="0"/>
-              </w:rPr>
-              <w:t xml:space="preserve">Task 4.b: Once the character limit has been achieved, then increase the limit to 2500 characters.</w:t>
+                <w:rtl w:val="0"/>
+              </w:rPr>
             </w:r>
           </w:p>
         </w:tc>
@@ -2708,19 +2758,20 @@
           </w:tcPr>
           <w:p>
             <w:pPr>
-              <w:contextualSpacing w:val="0"/>
-              <w:rPr>
-                <w:sz w:val="20"/>
-                <w:szCs w:val="20"/>
-              </w:rPr>
-            </w:pPr>
-            <w:r>
-              <w:rPr>
-                <w:sz w:val="20"/>
-                <w:szCs w:val="20"/>
-                <w:rtl w:val="0"/>
-              </w:rPr>
-              <w:t xml:space="preserve">As a user, I want to add to other stories with my own snippets. </w:t>
+              <w:spacing w:line="276" w:lineRule="auto"/>
+              <w:contextualSpacing w:val="0"/>
+              <w:rPr>
+                <w:sz w:val="20"/>
+                <w:szCs w:val="20"/>
+              </w:rPr>
+            </w:pPr>
+            <w:r>
+              <w:rPr>
+                <w:sz w:val="20"/>
+                <w:szCs w:val="20"/>
+                <w:rtl w:val="0"/>
+              </w:rPr>
+              <w:t xml:space="preserve">As a user, I want to write and post story snippets to a platform where they will then be stored.</w:t>
             </w:r>
           </w:p>
         </w:tc>
@@ -2737,99 +2788,37 @@
           </w:tcPr>
           <w:p>
             <w:pPr>
-              <w:contextualSpacing w:val="0"/>
-              <w:rPr>
-                <w:sz w:val="20"/>
-                <w:szCs w:val="20"/>
-              </w:rPr>
-            </w:pPr>
-            <w:r>
-              <w:rPr>
-                <w:sz w:val="20"/>
-                <w:szCs w:val="20"/>
-                <w:rtl w:val="0"/>
-              </w:rPr>
-              <w:t xml:space="preserve">Task 1: Add fields to database for next story and whether a story is “first”</w:t>
-            </w:r>
-          </w:p>
-          <w:p>
-            <w:pPr>
-              <w:contextualSpacing w:val="0"/>
-              <w:rPr>
-                <w:sz w:val="20"/>
-                <w:szCs w:val="20"/>
-              </w:rPr>
-            </w:pPr>
-            <w:r>
-              <w:rPr>
-                <w:rtl w:val="0"/>
-              </w:rPr>
-            </w:r>
-          </w:p>
-          <w:p>
-            <w:pPr>
-              <w:contextualSpacing w:val="0"/>
-              <w:rPr>
-                <w:sz w:val="20"/>
-                <w:szCs w:val="20"/>
-              </w:rPr>
-            </w:pPr>
-            <w:r>
-              <w:rPr>
-                <w:sz w:val="20"/>
-                <w:szCs w:val="20"/>
-                <w:rtl w:val="0"/>
-              </w:rPr>
-              <w:t xml:space="preserve">Task 2: Code the website so that if a snippet is added to a text box on a story, that snippet is listed as the next story for the previous snippet.</w:t>
-            </w:r>
-          </w:p>
-          <w:p>
-            <w:pPr>
-              <w:contextualSpacing w:val="0"/>
-              <w:rPr>
-                <w:sz w:val="20"/>
-                <w:szCs w:val="20"/>
-              </w:rPr>
-            </w:pPr>
-            <w:r>
-              <w:rPr>
-                <w:rtl w:val="0"/>
-              </w:rPr>
-            </w:r>
-          </w:p>
-          <w:p>
-            <w:pPr>
-              <w:contextualSpacing w:val="0"/>
-              <w:rPr>
-                <w:sz w:val="20"/>
-                <w:szCs w:val="20"/>
-              </w:rPr>
-            </w:pPr>
-            <w:r>
-              <w:rPr>
-                <w:sz w:val="20"/>
-                <w:szCs w:val="20"/>
-                <w:rtl w:val="0"/>
-              </w:rPr>
-              <w:t xml:space="preserve">Task 3: Code the story page so that it displays all snippets in a range within the story.</w:t>
-            </w:r>
-          </w:p>
-          <w:p>
-            <w:pPr>
-              <w:contextualSpacing w:val="0"/>
-              <w:rPr>
-                <w:sz w:val="20"/>
-                <w:szCs w:val="20"/>
-              </w:rPr>
-            </w:pPr>
-            <w:r>
-              <w:rPr>
-                <w:rtl w:val="0"/>
-              </w:rPr>
-            </w:r>
-          </w:p>
-          <w:p>
-            <w:pPr>
+              <w:spacing w:line="240" w:lineRule="auto"/>
+              <w:contextualSpacing w:val="0"/>
+              <w:rPr>
+                <w:sz w:val="20"/>
+                <w:szCs w:val="20"/>
+              </w:rPr>
+            </w:pPr>
+            <w:r>
+              <w:rPr>
+                <w:rtl w:val="0"/>
+              </w:rPr>
+            </w:r>
+          </w:p>
+          <w:p>
+            <w:pPr>
+              <w:spacing w:line="240" w:lineRule="auto"/>
+              <w:contextualSpacing w:val="0"/>
+              <w:rPr>
+                <w:sz w:val="20"/>
+                <w:szCs w:val="20"/>
+              </w:rPr>
+            </w:pPr>
+            <w:r>
+              <w:rPr>
+                <w:rtl w:val="0"/>
+              </w:rPr>
+            </w:r>
+          </w:p>
+          <w:p>
+            <w:pPr>
+              <w:spacing w:line="240" w:lineRule="auto"/>
               <w:contextualSpacing w:val="0"/>
               <w:rPr>
                 <w:sz w:val="20"/>
@@ -2856,7 +2845,6 @@
           </w:tcPr>
           <w:p>
             <w:pPr>
-              <w:widowControl w:val="0"/>
               <w:spacing w:line="240" w:lineRule="auto"/>
               <w:contextualSpacing w:val="0"/>
               <w:rPr>
@@ -2866,8 +2854,11 @@
             </w:pPr>
             <w:r>
               <w:rPr>
-                <w:rtl w:val="0"/>
-              </w:rPr>
+                <w:sz w:val="20"/>
+                <w:szCs w:val="20"/>
+                <w:rtl w:val="0"/>
+              </w:rPr>
+              <w:t xml:space="preserve">Task 3: Save that result to the database where it can be accessed later, not just from a page refresh.</w:t>
             </w:r>
           </w:p>
         </w:tc>
@@ -2884,7 +2875,6 @@
           </w:tcPr>
           <w:p>
             <w:pPr>
-              <w:widowControl w:val="0"/>
               <w:spacing w:line="240" w:lineRule="auto"/>
               <w:contextualSpacing w:val="0"/>
               <w:rPr>
@@ -2894,8 +2884,110 @@
             </w:pPr>
             <w:r>
               <w:rPr>
-                <w:rtl w:val="0"/>
-              </w:rPr>
+                <w:sz w:val="20"/>
+                <w:szCs w:val="20"/>
+                <w:rtl w:val="0"/>
+              </w:rPr>
+              <w:t xml:space="preserve">Task 1: Research database options and find a suitable platform</w:t>
+            </w:r>
+          </w:p>
+          <w:p>
+            <w:pPr>
+              <w:spacing w:line="240" w:lineRule="auto"/>
+              <w:contextualSpacing w:val="0"/>
+              <w:rPr>
+                <w:sz w:val="20"/>
+                <w:szCs w:val="20"/>
+              </w:rPr>
+            </w:pPr>
+            <w:r>
+              <w:rPr>
+                <w:rtl w:val="0"/>
+              </w:rPr>
+            </w:r>
+          </w:p>
+          <w:p>
+            <w:pPr>
+              <w:spacing w:line="240" w:lineRule="auto"/>
+              <w:contextualSpacing w:val="0"/>
+              <w:rPr>
+                <w:sz w:val="20"/>
+                <w:szCs w:val="20"/>
+              </w:rPr>
+            </w:pPr>
+            <w:r>
+              <w:rPr>
+                <w:sz w:val="20"/>
+                <w:szCs w:val="20"/>
+                <w:rtl w:val="0"/>
+              </w:rPr>
+              <w:t xml:space="preserve">Task 2: Code a responsive textbox using Javascript that returns the result to a unique webpage. </w:t>
+            </w:r>
+          </w:p>
+          <w:p>
+            <w:pPr>
+              <w:spacing w:line="240" w:lineRule="auto"/>
+              <w:contextualSpacing w:val="0"/>
+              <w:rPr>
+                <w:sz w:val="20"/>
+                <w:szCs w:val="20"/>
+              </w:rPr>
+            </w:pPr>
+            <w:r>
+              <w:rPr>
+                <w:rtl w:val="0"/>
+              </w:rPr>
+            </w:r>
+          </w:p>
+          <w:p>
+            <w:pPr>
+              <w:spacing w:line="240" w:lineRule="auto"/>
+              <w:contextualSpacing w:val="0"/>
+              <w:rPr>
+                <w:sz w:val="20"/>
+                <w:szCs w:val="20"/>
+              </w:rPr>
+            </w:pPr>
+            <w:r>
+              <w:rPr>
+                <w:sz w:val="20"/>
+                <w:szCs w:val="20"/>
+                <w:rtl w:val="0"/>
+              </w:rPr>
+              <w:t xml:space="preserve">Task 4.a: Limit the submission to 200 characters.</w:t>
+            </w:r>
+          </w:p>
+          <w:p>
+            <w:pPr>
+              <w:spacing w:line="240" w:lineRule="auto"/>
+              <w:contextualSpacing w:val="0"/>
+              <w:rPr>
+                <w:sz w:val="20"/>
+                <w:szCs w:val="20"/>
+              </w:rPr>
+            </w:pPr>
+            <w:r>
+              <w:rPr>
+                <w:rtl w:val="0"/>
+              </w:rPr>
+            </w:r>
+          </w:p>
+          <w:p>
+            <w:pPr>
+              <w:spacing w:line="240" w:lineRule="auto"/>
+              <w:contextualSpacing w:val="0"/>
+              <w:rPr>
+                <w:sz w:val="20"/>
+                <w:szCs w:val="20"/>
+              </w:rPr>
+            </w:pPr>
+            <w:r>
+              <w:rPr>
+                <w:sz w:val="20"/>
+                <w:szCs w:val="20"/>
+                <w:rtl w:val="0"/>
+              </w:rPr>
+              <w:t xml:space="preserve">Task 4.b: Once the character limit has been achieved, then increase the limit to 2500 characters.</w:t>
             </w:r>
           </w:p>
         </w:tc>
@@ -2942,19 +3034,20 @@
           </w:tcPr>
           <w:p>
             <w:pPr>
-              <w:contextualSpacing w:val="0"/>
-              <w:rPr>
-                <w:sz w:val="20"/>
-                <w:szCs w:val="20"/>
-              </w:rPr>
-            </w:pPr>
-            <w:r>
-              <w:rPr>
-                <w:sz w:val="20"/>
-                <w:szCs w:val="20"/>
-                <w:rtl w:val="0"/>
-              </w:rPr>
-              <w:t xml:space="preserve">As a user, I want to easily find other snippets, so I can add onto them</w:t>
+              <w:spacing w:line="276" w:lineRule="auto"/>
+              <w:contextualSpacing w:val="0"/>
+              <w:rPr>
+                <w:sz w:val="20"/>
+                <w:szCs w:val="20"/>
+              </w:rPr>
+            </w:pPr>
+            <w:r>
+              <w:rPr>
+                <w:sz w:val="20"/>
+                <w:szCs w:val="20"/>
+                <w:rtl w:val="0"/>
+              </w:rPr>
+              <w:t xml:space="preserve">As a user, I want to add to other stories with my own snippets. </w:t>
             </w:r>
           </w:p>
         </w:tc>
@@ -2971,64 +3064,53 @@
           </w:tcPr>
           <w:p>
             <w:pPr>
-              <w:contextualSpacing w:val="0"/>
-              <w:rPr>
-                <w:sz w:val="20"/>
-                <w:szCs w:val="20"/>
-              </w:rPr>
-            </w:pPr>
-            <w:r>
-              <w:rPr>
-                <w:sz w:val="20"/>
-                <w:szCs w:val="20"/>
-                <w:rtl w:val="0"/>
-              </w:rPr>
-              <w:t xml:space="preserve">Task 1: Maintain a summary of 20 most recent snippets logged into the database.</w:t>
-            </w:r>
-          </w:p>
-          <w:p>
-            <w:pPr>
-              <w:contextualSpacing w:val="0"/>
-              <w:rPr>
-                <w:sz w:val="20"/>
-                <w:szCs w:val="20"/>
-              </w:rPr>
-            </w:pPr>
-            <w:r>
-              <w:rPr>
-                <w:rtl w:val="0"/>
-              </w:rPr>
-            </w:r>
-          </w:p>
-          <w:p>
-            <w:pPr>
-              <w:contextualSpacing w:val="0"/>
-              <w:rPr>
-                <w:sz w:val="20"/>
-                <w:szCs w:val="20"/>
-              </w:rPr>
-            </w:pPr>
-            <w:r>
-              <w:rPr>
-                <w:sz w:val="20"/>
-                <w:szCs w:val="20"/>
-                <w:rtl w:val="0"/>
-              </w:rPr>
-              <w:t xml:space="preserve">Task 3: Make the snippets accessible from a specific page on the site.</w:t>
-            </w:r>
-          </w:p>
-          <w:p>
-            <w:pPr>
-              <w:contextualSpacing w:val="0"/>
-              <w:rPr>
-                <w:sz w:val="20"/>
-                <w:szCs w:val="20"/>
-              </w:rPr>
-            </w:pPr>
-            <w:r>
-              <w:rPr>
-                <w:rtl w:val="0"/>
-              </w:rPr>
+              <w:spacing w:line="276" w:lineRule="auto"/>
+              <w:contextualSpacing w:val="0"/>
+              <w:rPr>
+                <w:sz w:val="20"/>
+                <w:szCs w:val="20"/>
+              </w:rPr>
+            </w:pPr>
+            <w:r>
+              <w:rPr>
+                <w:sz w:val="20"/>
+                <w:szCs w:val="20"/>
+                <w:rtl w:val="0"/>
+              </w:rPr>
+              <w:t xml:space="preserve">Task 2: Code the website so that if a snippet is added to a text box on a story, that snippet is listed as the next story for the previous snippet.</w:t>
+            </w:r>
+          </w:p>
+          <w:p>
+            <w:pPr>
+              <w:spacing w:line="276" w:lineRule="auto"/>
+              <w:contextualSpacing w:val="0"/>
+              <w:rPr>
+                <w:sz w:val="20"/>
+                <w:szCs w:val="20"/>
+              </w:rPr>
+            </w:pPr>
+            <w:r>
+              <w:rPr>
+                <w:rtl w:val="0"/>
+              </w:rPr>
+            </w:r>
+          </w:p>
+          <w:p>
+            <w:pPr>
+              <w:spacing w:line="276" w:lineRule="auto"/>
+              <w:contextualSpacing w:val="0"/>
+              <w:rPr>
+                <w:sz w:val="20"/>
+                <w:szCs w:val="20"/>
+              </w:rPr>
+            </w:pPr>
+            <w:r>
+              <w:rPr>
+                <w:sz w:val="20"/>
+                <w:szCs w:val="20"/>
+                <w:rtl w:val="0"/>
+              </w:rPr>
+              <w:t xml:space="preserve">Task 3: Code the story page so that it displays all snippets in a range within the story.</w:t>
             </w:r>
           </w:p>
         </w:tc>
@@ -3045,18 +3127,20 @@
           </w:tcPr>
           <w:p>
             <w:pPr>
-              <w:widowControl w:val="0"/>
-              <w:spacing w:line="240" w:lineRule="auto"/>
-              <w:contextualSpacing w:val="0"/>
-              <w:rPr>
-                <w:sz w:val="20"/>
-                <w:szCs w:val="20"/>
-              </w:rPr>
-            </w:pPr>
-            <w:r>
-              <w:rPr>
-                <w:rtl w:val="0"/>
-              </w:rPr>
+              <w:spacing w:line="276" w:lineRule="auto"/>
+              <w:contextualSpacing w:val="0"/>
+              <w:rPr>
+                <w:sz w:val="20"/>
+                <w:szCs w:val="20"/>
+              </w:rPr>
+            </w:pPr>
+            <w:r>
+              <w:rPr>
+                <w:sz w:val="20"/>
+                <w:szCs w:val="20"/>
+                <w:rtl w:val="0"/>
+              </w:rPr>
+              <w:t xml:space="preserve">Task 1: Add fields to database for next story and whether a story is “first”</w:t>
             </w:r>
           </w:p>
         </w:tc>
@@ -3073,6 +3157,7 @@
           </w:tcPr>
           <w:p>
             <w:pPr>
+              <w:widowControl w:val="0"/>
               <w:spacing w:line="240" w:lineRule="auto"/>
               <w:contextualSpacing w:val="0"/>
               <w:rPr>
@@ -3082,11 +3167,8 @@
             </w:pPr>
             <w:r>
               <w:rPr>
-                <w:sz w:val="20"/>
-                <w:szCs w:val="20"/>
-                <w:rtl w:val="0"/>
-              </w:rPr>
-              <w:t xml:space="preserve">Task 2: Identify the snippets by the first 20 characters of the head node in the linked list. </w:t>
+                <w:rtl w:val="0"/>
+              </w:rPr>
             </w:r>
           </w:p>
         </w:tc>
@@ -3133,19 +3215,20 @@
           </w:tcPr>
           <w:p>
             <w:pPr>
-              <w:contextualSpacing w:val="0"/>
-              <w:rPr>
-                <w:sz w:val="20"/>
-                <w:szCs w:val="20"/>
-              </w:rPr>
-            </w:pPr>
-            <w:r>
-              <w:rPr>
-                <w:sz w:val="20"/>
-                <w:szCs w:val="20"/>
-                <w:rtl w:val="0"/>
-              </w:rPr>
-              <w:t xml:space="preserve">As a user, I want to name my stories so that I can keep track of them later</w:t>
+              <w:spacing w:line="276" w:lineRule="auto"/>
+              <w:contextualSpacing w:val="0"/>
+              <w:rPr>
+                <w:sz w:val="20"/>
+                <w:szCs w:val="20"/>
+              </w:rPr>
+            </w:pPr>
+            <w:r>
+              <w:rPr>
+                <w:sz w:val="20"/>
+                <w:szCs w:val="20"/>
+                <w:rtl w:val="0"/>
+              </w:rPr>
+              <w:t xml:space="preserve">As a user, I want to easily find other snippets, so I can add onto them</w:t>
             </w:r>
           </w:p>
         </w:tc>
@@ -3162,111 +3245,20 @@
           </w:tcPr>
           <w:p>
             <w:pPr>
-              <w:contextualSpacing w:val="0"/>
-              <w:rPr>
-                <w:sz w:val="20"/>
-                <w:szCs w:val="20"/>
-              </w:rPr>
-            </w:pPr>
-            <w:r>
-              <w:rPr>
-                <w:sz w:val="20"/>
-                <w:szCs w:val="20"/>
-                <w:rtl w:val="0"/>
-              </w:rPr>
-              <w:t xml:space="preserve">Task 1: Have an optional text box during the story creation for the title with a limit of 30 characters.</w:t>
-            </w:r>
-          </w:p>
-          <w:p>
-            <w:pPr>
-              <w:contextualSpacing w:val="0"/>
-              <w:rPr>
-                <w:sz w:val="20"/>
-                <w:szCs w:val="20"/>
-              </w:rPr>
-            </w:pPr>
-            <w:r>
-              <w:rPr>
-                <w:rtl w:val="0"/>
-              </w:rPr>
-            </w:r>
-          </w:p>
-          <w:p>
-            <w:pPr>
-              <w:contextualSpacing w:val="0"/>
-              <w:rPr>
-                <w:sz w:val="20"/>
-                <w:szCs w:val="20"/>
-              </w:rPr>
-            </w:pPr>
-            <w:r>
-              <w:rPr>
-                <w:sz w:val="20"/>
-                <w:szCs w:val="20"/>
-                <w:rtl w:val="0"/>
-              </w:rPr>
-              <w:t xml:space="preserve">Task 2: Have the title be displayed on that story’s page. </w:t>
-            </w:r>
-          </w:p>
-          <w:p>
-            <w:pPr>
-              <w:contextualSpacing w:val="0"/>
-              <w:rPr>
-                <w:sz w:val="20"/>
-                <w:szCs w:val="20"/>
-              </w:rPr>
-            </w:pPr>
-            <w:r>
-              <w:rPr>
-                <w:rtl w:val="0"/>
-              </w:rPr>
-            </w:r>
-          </w:p>
-          <w:p>
-            <w:pPr>
-              <w:contextualSpacing w:val="0"/>
-              <w:rPr>
-                <w:sz w:val="20"/>
-                <w:szCs w:val="20"/>
-              </w:rPr>
-            </w:pPr>
-            <w:r>
-              <w:rPr>
-                <w:sz w:val="20"/>
-                <w:szCs w:val="20"/>
-                <w:rtl w:val="0"/>
-              </w:rPr>
-              <w:t xml:space="preserve">Task 3: Make title visible on story listing for story search page.</w:t>
-            </w:r>
-          </w:p>
-          <w:p>
-            <w:pPr>
-              <w:contextualSpacing w:val="0"/>
-              <w:rPr>
-                <w:sz w:val="20"/>
-                <w:szCs w:val="20"/>
-              </w:rPr>
-            </w:pPr>
-            <w:r>
-              <w:rPr>
-                <w:rtl w:val="0"/>
-              </w:rPr>
-            </w:r>
-          </w:p>
-          <w:p>
-            <w:pPr>
-              <w:widowControl w:val="0"/>
-              <w:spacing w:line="240" w:lineRule="auto"/>
-              <w:contextualSpacing w:val="0"/>
-              <w:rPr>
-                <w:sz w:val="20"/>
-                <w:szCs w:val="20"/>
-              </w:rPr>
-            </w:pPr>
-            <w:r>
-              <w:rPr>
-                <w:rtl w:val="0"/>
-              </w:rPr>
+              <w:spacing w:line="276" w:lineRule="auto"/>
+              <w:contextualSpacing w:val="0"/>
+              <w:rPr>
+                <w:sz w:val="20"/>
+                <w:szCs w:val="20"/>
+              </w:rPr>
+            </w:pPr>
+            <w:r>
+              <w:rPr>
+                <w:sz w:val="20"/>
+                <w:szCs w:val="20"/>
+                <w:rtl w:val="0"/>
+              </w:rPr>
+              <w:t xml:space="preserve">Task 3: Make the snippets accessible from a specific page on the site.</w:t>
             </w:r>
           </w:p>
         </w:tc>
@@ -3283,18 +3275,20 @@
           </w:tcPr>
           <w:p>
             <w:pPr>
-              <w:widowControl w:val="0"/>
-              <w:spacing w:line="240" w:lineRule="auto"/>
-              <w:contextualSpacing w:val="0"/>
-              <w:rPr>
-                <w:sz w:val="20"/>
-                <w:szCs w:val="20"/>
-              </w:rPr>
-            </w:pPr>
-            <w:r>
-              <w:rPr>
-                <w:rtl w:val="0"/>
-              </w:rPr>
+              <w:spacing w:line="276" w:lineRule="auto"/>
+              <w:contextualSpacing w:val="0"/>
+              <w:rPr>
+                <w:sz w:val="20"/>
+                <w:szCs w:val="20"/>
+              </w:rPr>
+            </w:pPr>
+            <w:r>
+              <w:rPr>
+                <w:sz w:val="20"/>
+                <w:szCs w:val="20"/>
+                <w:rtl w:val="0"/>
+              </w:rPr>
+              <w:t xml:space="preserve">Task 1: Maintain a summary of 20 most recent snippets logged into the database.</w:t>
             </w:r>
           </w:p>
         </w:tc>
@@ -3311,7 +3305,6 @@
           </w:tcPr>
           <w:p>
             <w:pPr>
-              <w:widowControl w:val="0"/>
               <w:spacing w:line="240" w:lineRule="auto"/>
               <w:contextualSpacing w:val="0"/>
               <w:rPr>
@@ -3321,8 +3314,11 @@
             </w:pPr>
             <w:r>
               <w:rPr>
-                <w:rtl w:val="0"/>
-              </w:rPr>
+                <w:sz w:val="20"/>
+                <w:szCs w:val="20"/>
+                <w:rtl w:val="0"/>
+              </w:rPr>
+              <w:t xml:space="preserve">Task 2: Identify the snippets by the first 20 characters of the head node in the linked list. </w:t>
             </w:r>
           </w:p>
         </w:tc>
@@ -3355,10 +3351,221 @@
           </w:p>
         </w:tc>
       </w:tr>
+      <w:tr>
+        <w:tc>
+          <w:tcPr>
+            <w:shd w:fill="auto" w:val="clear"/>
+            <w:tcMar>
+              <w:top w:w="100.0" w:type="dxa"/>
+              <w:left w:w="100.0" w:type="dxa"/>
+              <w:bottom w:w="100.0" w:type="dxa"/>
+              <w:right w:w="100.0" w:type="dxa"/>
+            </w:tcMar>
+            <w:vAlign w:val="top"/>
+          </w:tcPr>
+          <w:p>
+            <w:pPr>
+              <w:spacing w:line="276" w:lineRule="auto"/>
+              <w:contextualSpacing w:val="0"/>
+              <w:rPr>
+                <w:sz w:val="20"/>
+                <w:szCs w:val="20"/>
+              </w:rPr>
+            </w:pPr>
+            <w:r>
+              <w:rPr>
+                <w:sz w:val="20"/>
+                <w:szCs w:val="20"/>
+                <w:rtl w:val="0"/>
+              </w:rPr>
+              <w:t xml:space="preserve">As a user, I want to name my stories so that I can keep track of them later.</w:t>
+            </w:r>
+          </w:p>
+        </w:tc>
+        <w:tc>
+          <w:tcPr>
+            <w:shd w:fill="auto" w:val="clear"/>
+            <w:tcMar>
+              <w:top w:w="100.0" w:type="dxa"/>
+              <w:left w:w="100.0" w:type="dxa"/>
+              <w:bottom w:w="100.0" w:type="dxa"/>
+              <w:right w:w="100.0" w:type="dxa"/>
+            </w:tcMar>
+            <w:vAlign w:val="top"/>
+          </w:tcPr>
+          <w:p>
+            <w:pPr>
+              <w:spacing w:line="276" w:lineRule="auto"/>
+              <w:contextualSpacing w:val="0"/>
+              <w:rPr>
+                <w:sz w:val="20"/>
+                <w:szCs w:val="20"/>
+              </w:rPr>
+            </w:pPr>
+            <w:r>
+              <w:rPr>
+                <w:sz w:val="20"/>
+                <w:szCs w:val="20"/>
+                <w:rtl w:val="0"/>
+              </w:rPr>
+              <w:t xml:space="preserve">Task 1: Have an optional text box during the story creation for the title with a limit of 30 characters.</w:t>
+            </w:r>
+          </w:p>
+          <w:p>
+            <w:pPr>
+              <w:spacing w:line="276" w:lineRule="auto"/>
+              <w:contextualSpacing w:val="0"/>
+              <w:rPr>
+                <w:sz w:val="20"/>
+                <w:szCs w:val="20"/>
+              </w:rPr>
+            </w:pPr>
+            <w:r>
+              <w:rPr>
+                <w:rtl w:val="0"/>
+              </w:rPr>
+            </w:r>
+          </w:p>
+          <w:p>
+            <w:pPr>
+              <w:spacing w:line="276" w:lineRule="auto"/>
+              <w:contextualSpacing w:val="0"/>
+              <w:rPr>
+                <w:sz w:val="20"/>
+                <w:szCs w:val="20"/>
+              </w:rPr>
+            </w:pPr>
+            <w:r>
+              <w:rPr>
+                <w:sz w:val="20"/>
+                <w:szCs w:val="20"/>
+                <w:rtl w:val="0"/>
+              </w:rPr>
+              <w:t xml:space="preserve">Task 2: Have the title be displayed on that story’s page. </w:t>
+            </w:r>
+          </w:p>
+          <w:p>
+            <w:pPr>
+              <w:spacing w:line="276" w:lineRule="auto"/>
+              <w:contextualSpacing w:val="0"/>
+              <w:rPr>
+                <w:sz w:val="20"/>
+                <w:szCs w:val="20"/>
+              </w:rPr>
+            </w:pPr>
+            <w:r>
+              <w:rPr>
+                <w:rtl w:val="0"/>
+              </w:rPr>
+            </w:r>
+          </w:p>
+          <w:p>
+            <w:pPr>
+              <w:spacing w:line="276" w:lineRule="auto"/>
+              <w:contextualSpacing w:val="0"/>
+              <w:rPr>
+                <w:sz w:val="20"/>
+                <w:szCs w:val="20"/>
+              </w:rPr>
+            </w:pPr>
+            <w:r>
+              <w:rPr>
+                <w:sz w:val="20"/>
+                <w:szCs w:val="20"/>
+                <w:rtl w:val="0"/>
+              </w:rPr>
+              <w:t xml:space="preserve">Task 3: Make title visible on story listing for story search page.</w:t>
+            </w:r>
+          </w:p>
+        </w:tc>
+        <w:tc>
+          <w:tcPr>
+            <w:shd w:fill="auto" w:val="clear"/>
+            <w:tcMar>
+              <w:top w:w="100.0" w:type="dxa"/>
+              <w:left w:w="100.0" w:type="dxa"/>
+              <w:bottom w:w="100.0" w:type="dxa"/>
+              <w:right w:w="100.0" w:type="dxa"/>
+            </w:tcMar>
+            <w:vAlign w:val="top"/>
+          </w:tcPr>
+          <w:p>
+            <w:pPr>
+              <w:widowControl w:val="0"/>
+              <w:spacing w:line="240" w:lineRule="auto"/>
+              <w:contextualSpacing w:val="0"/>
+              <w:rPr>
+                <w:sz w:val="20"/>
+                <w:szCs w:val="20"/>
+              </w:rPr>
+            </w:pPr>
+            <w:r>
+              <w:rPr>
+                <w:rtl w:val="0"/>
+              </w:rPr>
+            </w:r>
+          </w:p>
+        </w:tc>
+        <w:tc>
+          <w:tcPr>
+            <w:shd w:fill="auto" w:val="clear"/>
+            <w:tcMar>
+              <w:top w:w="100.0" w:type="dxa"/>
+              <w:left w:w="100.0" w:type="dxa"/>
+              <w:bottom w:w="100.0" w:type="dxa"/>
+              <w:right w:w="100.0" w:type="dxa"/>
+            </w:tcMar>
+            <w:vAlign w:val="top"/>
+          </w:tcPr>
+          <w:p>
+            <w:pPr>
+              <w:widowControl w:val="0"/>
+              <w:spacing w:line="240" w:lineRule="auto"/>
+              <w:contextualSpacing w:val="0"/>
+              <w:rPr>
+                <w:sz w:val="20"/>
+                <w:szCs w:val="20"/>
+              </w:rPr>
+            </w:pPr>
+            <w:r>
+              <w:rPr>
+                <w:rtl w:val="0"/>
+              </w:rPr>
+            </w:r>
+          </w:p>
+        </w:tc>
+        <w:tc>
+          <w:tcPr>
+            <w:shd w:fill="auto" w:val="clear"/>
+            <w:tcMar>
+              <w:top w:w="100.0" w:type="dxa"/>
+              <w:left w:w="100.0" w:type="dxa"/>
+              <w:bottom w:w="100.0" w:type="dxa"/>
+              <w:right w:w="100.0" w:type="dxa"/>
+            </w:tcMar>
+            <w:vAlign w:val="top"/>
+          </w:tcPr>
+          <w:p>
+            <w:pPr>
+              <w:widowControl w:val="0"/>
+              <w:spacing w:line="240" w:lineRule="auto"/>
+              <w:contextualSpacing w:val="0"/>
+              <w:rPr>
+                <w:sz w:val="20"/>
+                <w:szCs w:val="20"/>
+              </w:rPr>
+            </w:pPr>
+            <w:r>
+              <w:rPr>
+                <w:rtl w:val="0"/>
+              </w:rPr>
+            </w:r>
+          </w:p>
+        </w:tc>
+      </w:tr>
     </w:tbl>
     <w:p>
       <w:pPr>
-        <w:spacing w:line="276" w:lineRule="auto"/>
         <w:contextualSpacing w:val="0"/>
         <w:rPr>
           <w:sz w:val="20"/>
@@ -3373,7 +3580,6 @@
     </w:p>
     <w:p>
       <w:pPr>
-        <w:spacing w:line="276" w:lineRule="auto"/>
         <w:contextualSpacing w:val="0"/>
         <w:rPr>
           <w:sz w:val="20"/>
@@ -3403,141 +3609,102 @@
     </w:p>
     <w:p>
       <w:pPr>
-        <w:contextualSpacing w:val="0"/>
-        <w:rPr/>
-      </w:pPr>
-      <w:r>
-        <w:rPr>
-          <w:rtl w:val="0"/>
-        </w:rPr>
-        <w:t xml:space="preserve">Burnup Chart Sprint 2</w:t>
-      </w:r>
-    </w:p>
-    <w:p>
-      <w:pPr>
-        <w:contextualSpacing w:val="0"/>
-        <w:rPr/>
-      </w:pPr>
-      <w:r>
-        <w:rPr>
-          <w:rtl w:val="0"/>
-        </w:rPr>
-      </w:r>
-    </w:p>
-    <w:p>
-      <w:pPr>
-        <w:contextualSpacing w:val="0"/>
-        <w:rPr/>
-      </w:pPr>
-      <w:r>
-        <w:rPr>
-          <w:rtl w:val="0"/>
-        </w:rPr>
-      </w:r>
-    </w:p>
-    <w:p>
-      <w:pPr>
-        <w:contextualSpacing w:val="0"/>
-        <w:rPr/>
-      </w:pPr>
-      <w:r>
-        <w:rPr>
-          <w:rtl w:val="0"/>
-        </w:rPr>
-      </w:r>
-    </w:p>
-    <w:p>
-      <w:pPr>
-        <w:contextualSpacing w:val="0"/>
-        <w:rPr/>
-      </w:pPr>
-      <w:r>
-        <w:rPr>
-          <w:rtl w:val="0"/>
-        </w:rPr>
-      </w:r>
-    </w:p>
-    <w:p>
-      <w:pPr>
-        <w:contextualSpacing w:val="0"/>
-        <w:rPr/>
-      </w:pPr>
-      <w:r>
-        <w:rPr>
-          <w:rtl w:val="0"/>
-        </w:rPr>
-      </w:r>
-    </w:p>
-    <w:p>
-      <w:pPr>
-        <w:contextualSpacing w:val="0"/>
-        <w:rPr/>
-      </w:pPr>
-      <w:r>
-        <w:rPr>
-          <w:rtl w:val="0"/>
-        </w:rPr>
-      </w:r>
-    </w:p>
-    <w:p>
-      <w:pPr>
-        <w:contextualSpacing w:val="0"/>
-        <w:rPr/>
-      </w:pPr>
-      <w:r>
-        <w:rPr>
-          <w:rtl w:val="0"/>
-        </w:rPr>
-      </w:r>
-    </w:p>
-    <w:p>
-      <w:pPr>
-        <w:contextualSpacing w:val="0"/>
-        <w:rPr/>
-      </w:pPr>
-      <w:r>
-        <w:rPr>
-          <w:rtl w:val="0"/>
-        </w:rPr>
-      </w:r>
-    </w:p>
-    <w:p>
-      <w:pPr>
-        <w:contextualSpacing w:val="0"/>
-        <w:rPr/>
-      </w:pPr>
-      <w:r>
-        <w:rPr>
-          <w:rtl w:val="0"/>
-        </w:rPr>
-      </w:r>
-    </w:p>
-    <w:p>
-      <w:pPr>
-        <w:contextualSpacing w:val="0"/>
-        <w:rPr/>
-      </w:pPr>
-      <w:r>
-        <w:rPr>
-          <w:rtl w:val="0"/>
-        </w:rPr>
-      </w:r>
-    </w:p>
-    <w:p>
-      <w:pPr>
-        <w:contextualSpacing w:val="0"/>
-        <w:rPr/>
-      </w:pPr>
-      <w:r>
-        <w:rPr>
-          <w:rtl w:val="0"/>
-        </w:rPr>
-      </w:r>
-    </w:p>
-    <w:p>
-      <w:pPr>
-        <w:contextualSpacing w:val="0"/>
-        <w:rPr/>
+        <w:spacing w:line="276" w:lineRule="auto"/>
+        <w:contextualSpacing w:val="0"/>
+        <w:rPr>
+          <w:sz w:val="20"/>
+          <w:szCs w:val="20"/>
+        </w:rPr>
+      </w:pPr>
+      <w:r>
+        <w:rPr>
+          <w:rtl w:val="0"/>
+        </w:rPr>
+      </w:r>
+    </w:p>
+    <w:p>
+      <w:pPr>
+        <w:spacing w:line="276" w:lineRule="auto"/>
+        <w:contextualSpacing w:val="0"/>
+        <w:rPr>
+          <w:sz w:val="20"/>
+          <w:szCs w:val="20"/>
+        </w:rPr>
+      </w:pPr>
+      <w:r>
+        <w:rPr>
+          <w:rtl w:val="0"/>
+        </w:rPr>
+      </w:r>
+    </w:p>
+    <w:p>
+      <w:pPr>
+        <w:spacing w:line="276" w:lineRule="auto"/>
+        <w:contextualSpacing w:val="0"/>
+        <w:rPr>
+          <w:sz w:val="20"/>
+          <w:szCs w:val="20"/>
+        </w:rPr>
+      </w:pPr>
+      <w:r>
+        <w:rPr>
+          <w:rtl w:val="0"/>
+        </w:rPr>
+      </w:r>
+    </w:p>
+    <w:p>
+      <w:pPr>
+        <w:spacing w:line="276" w:lineRule="auto"/>
+        <w:contextualSpacing w:val="0"/>
+        <w:rPr>
+          <w:sz w:val="20"/>
+          <w:szCs w:val="20"/>
+        </w:rPr>
+      </w:pPr>
+      <w:r>
+        <w:rPr>
+          <w:rtl w:val="0"/>
+        </w:rPr>
+      </w:r>
+    </w:p>
+    <w:p>
+      <w:pPr>
+        <w:spacing w:line="276" w:lineRule="auto"/>
+        <w:contextualSpacing w:val="0"/>
+        <w:rPr>
+          <w:sz w:val="20"/>
+          <w:szCs w:val="20"/>
+        </w:rPr>
+      </w:pPr>
+      <w:r>
+        <w:rPr>
+          <w:rtl w:val="0"/>
+        </w:rPr>
+      </w:r>
+    </w:p>
+    <w:p>
+      <w:pPr>
+        <w:spacing w:line="276" w:lineRule="auto"/>
+        <w:contextualSpacing w:val="0"/>
+        <w:rPr>
+          <w:sz w:val="20"/>
+          <w:szCs w:val="20"/>
+        </w:rPr>
+      </w:pPr>
+      <w:r>
+        <w:rPr>
+          <w:rtl w:val="0"/>
+        </w:rPr>
+      </w:r>
+    </w:p>
+    <w:p>
+      <w:pPr>
+        <w:spacing w:line="276" w:lineRule="auto"/>
+        <w:contextualSpacing w:val="0"/>
+        <w:rPr>
+          <w:sz w:val="20"/>
+          <w:szCs w:val="20"/>
+        </w:rPr>
       </w:pPr>
       <w:r>
         <w:rPr>

</xml_diff>